<commit_message>
generated an actual mesh, using triangle.net
</commit_message>
<xml_diff>
--- a/Documentation/Oliver Mills Q12339911 Final Project Report.docx
+++ b/Documentation/Oliver Mills Q12339911 Final Project Report.docx
@@ -2879,15 +2879,7 @@
       </w:r>
       <w:proofErr w:type="spellEnd"/>
       <w:r>
-        <w:t xml:space="preserve">), with a focus on fantasy settings </w:t>
-      </w:r>
-      <w:proofErr w:type="gramStart"/>
-      <w:r>
-        <w:t>similar to</w:t>
-      </w:r>
-      <w:proofErr w:type="gramEnd"/>
-      <w:r>
-        <w:t xml:space="preserve"> ones used in Dungeons and Dragons (D&amp;D)</w:t>
+        <w:t>), with a focus on fantasy settings similar to ones used in Dungeons and Dragons (D&amp;D)</w:t>
       </w:r>
       <w:sdt>
         <w:sdtPr>
@@ -4014,13 +4006,8 @@
       <w:r>
         <w:t xml:space="preserve"> titled surface efficiently as it can be as fast as </w:t>
       </w:r>
-      <w:proofErr w:type="gramStart"/>
-      <w:r>
-        <w:t>O(</w:t>
-      </w:r>
-      <w:proofErr w:type="gramEnd"/>
-      <w:r>
-        <w:t>n log n) time</w:t>
+      <w:r>
+        <w:t>O(n log n) time</w:t>
       </w:r>
       <w:r>
         <w:t xml:space="preserve"> </w:t>
@@ -4611,16 +4598,11 @@
       <w:r>
         <w:t xml:space="preserve">High level </w:t>
       </w:r>
-      <w:proofErr w:type="gramStart"/>
       <w:r>
         <w:t>o</w:t>
       </w:r>
       <w:r>
-        <w:t>verview</w:t>
-      </w:r>
-      <w:proofErr w:type="gramEnd"/>
-      <w:r>
-        <w:t xml:space="preserve"> of classes</w:t>
+        <w:t>verview of classes</w:t>
       </w:r>
       <w:bookmarkEnd w:id="14"/>
       <w:r>
@@ -5847,15 +5829,7 @@
         <w:t xml:space="preserve"> </w:t>
       </w:r>
       <w:r>
-        <w:t xml:space="preserve">which describes a good process on how to break down the needs of the generator and specifically want is desired from the generator. This is not specifically linked to the project, just the general field of generative content </w:t>
-      </w:r>
-      <w:proofErr w:type="gramStart"/>
-      <w:r>
-        <w:t>as a whole but</w:t>
-      </w:r>
-      <w:proofErr w:type="gramEnd"/>
-      <w:r>
-        <w:t xml:space="preserve"> it can help with the initial breaking down on needs and requirements.</w:t>
+        <w:t>which describes a good process on how to break down the needs of the generator and specifically want is desired from the generator. This is not specifically linked to the project, just the general field of generative content as a whole but it can help with the initial breaking down on needs and requirements.</w:t>
       </w:r>
     </w:p>
     <w:p>
@@ -5898,15 +5872,7 @@
         <w:t xml:space="preserve"> diagrams to define biomes.</w:t>
       </w:r>
       <w:r>
-        <w:t xml:space="preserve"> This will be a very useful article if this approach is taken as it goes through the entire process to generate terrain as </w:t>
-      </w:r>
-      <w:proofErr w:type="gramStart"/>
-      <w:r>
-        <w:t>the end result</w:t>
-      </w:r>
-      <w:proofErr w:type="gramEnd"/>
-      <w:r>
-        <w:t xml:space="preserve"> has all the generative features this project requires. </w:t>
+        <w:t xml:space="preserve"> This will be a very useful article if this approach is taken as it goes through the entire process to generate terrain as the end result has all the generative features this project requires. </w:t>
       </w:r>
       <w:r>
         <w:t xml:space="preserve">  </w:t>
@@ -6168,15 +6134,7 @@
         <w:ind w:left="0"/>
       </w:pPr>
       <w:r>
-        <w:t xml:space="preserve">A paper covering terrain generation which focuses on modelling based </w:t>
-      </w:r>
-      <w:proofErr w:type="gramStart"/>
-      <w:r>
-        <w:t>off of</w:t>
-      </w:r>
-      <w:proofErr w:type="gramEnd"/>
-      <w:r>
-        <w:t xml:space="preserve"> satellites imagery from NASA, an i</w:t>
+        <w:t>A paper covering terrain generation which focuses on modelling based off of satellites imagery from NASA, an i</w:t>
       </w:r>
       <w:r>
         <w:t>nteresting paper which could allow for more realism in the generator, although it is unlikely to prove useful due to the focus being on creating fantasy maps.</w:t>
@@ -6288,15 +6246,7 @@
         <w:ind w:left="0"/>
       </w:pPr>
       <w:r>
-        <w:t xml:space="preserve">A Whittaker diagram which describes how temperature and moisture levels define biomes. A good basis to base biome generation </w:t>
-      </w:r>
-      <w:proofErr w:type="gramStart"/>
-      <w:r>
-        <w:t>off of</w:t>
-      </w:r>
-      <w:proofErr w:type="gramEnd"/>
-      <w:r>
-        <w:t>, will be useful towards this project.</w:t>
+        <w:t>A Whittaker diagram which describes how temperature and moisture levels define biomes. A good basis to base biome generation off of, will be useful towards this project.</w:t>
       </w:r>
     </w:p>
     <w:p>
@@ -6328,15 +6278,7 @@
         <w:t xml:space="preserve"> could be very helpful</w:t>
       </w:r>
       <w:r>
-        <w:t xml:space="preserve">, as the end results are </w:t>
-      </w:r>
-      <w:proofErr w:type="gramStart"/>
-      <w:r>
-        <w:t>similar to</w:t>
-      </w:r>
-      <w:proofErr w:type="gramEnd"/>
-      <w:r>
-        <w:t xml:space="preserve"> </w:t>
+        <w:t xml:space="preserve">, as the end results are similar to </w:t>
       </w:r>
       <w:r>
         <w:t>this project</w:t>
@@ -6376,15 +6318,7 @@
         <w:t xml:space="preserve">An in-depth approach at how to generate hexagonal terrain in which </w:t>
       </w:r>
       <w:r>
-        <w:t xml:space="preserve">mountains will be contained in a hex tile. Resulting in a visual appearance not idea of this project as this tutorial’s goal is to generate civilization 5 like maps. Still it is a useful resource which would fulfil </w:t>
-      </w:r>
-      <w:proofErr w:type="gramStart"/>
-      <w:r>
-        <w:t>all of</w:t>
-      </w:r>
-      <w:proofErr w:type="gramEnd"/>
-      <w:r>
-        <w:t xml:space="preserve"> the projects other criteria.  </w:t>
+        <w:t xml:space="preserve">mountains will be contained in a hex tile. Resulting in a visual appearance not idea of this project as this tutorial’s goal is to generate civilization 5 like maps. Still it is a useful resource which would fulfil all of the projects other criteria.  </w:t>
       </w:r>
     </w:p>
     <w:p>
@@ -6668,15 +6602,7 @@
               <w:pStyle w:val="NoSpacing"/>
             </w:pPr>
             <w:r>
-              <w:t xml:space="preserve">Procedural content developed previously (by </w:t>
-            </w:r>
-            <w:proofErr w:type="gramStart"/>
-            <w:r>
-              <w:t>myself</w:t>
-            </w:r>
-            <w:proofErr w:type="gramEnd"/>
-            <w:r>
-              <w:t>)</w:t>
+              <w:t>Procedural content developed previously (by myself)</w:t>
             </w:r>
           </w:p>
         </w:tc>
@@ -7242,15 +7168,7 @@
               <w:pStyle w:val="NoSpacing"/>
             </w:pPr>
             <w:r>
-              <w:t xml:space="preserve">Can result in a lot better performance when done correctly, </w:t>
-            </w:r>
-            <w:proofErr w:type="gramStart"/>
-            <w:r>
-              <w:t>As</w:t>
-            </w:r>
-            <w:proofErr w:type="gramEnd"/>
-            <w:r>
-              <w:t xml:space="preserve"> it is much lower level</w:t>
+              <w:t>Can result in a lot better performance when done correctly, As it is much lower level</w:t>
             </w:r>
           </w:p>
         </w:tc>
@@ -8302,9 +8220,6 @@
                 <w:t>https://github.com/Ranguna/Triangle-NET-Unity-Port</w:t>
               </w:r>
             </w:hyperlink>
-            <w:r>
-              <w:t xml:space="preserve"> </w:t>
-            </w:r>
           </w:p>
         </w:tc>
         <w:tc>
@@ -8740,6 +8655,107 @@
           </w:p>
         </w:tc>
       </w:tr>
+      <w:tr>
+        <w:tc>
+          <w:tcPr>
+            <w:tcW w:w="2400" w:type="dxa"/>
+            <w:tcBorders>
+              <w:top w:val="single" w:sz="8" w:space="0" w:color="000000"/>
+              <w:left w:val="single" w:sz="8" w:space="0" w:color="000000"/>
+              <w:bottom w:val="single" w:sz="8" w:space="0" w:color="000000"/>
+              <w:right w:val="single" w:sz="8" w:space="0" w:color="000000"/>
+            </w:tcBorders>
+            <w:tcMar>
+              <w:top w:w="100" w:type="dxa"/>
+              <w:left w:w="100" w:type="dxa"/>
+              <w:bottom w:w="100" w:type="dxa"/>
+              <w:right w:w="100" w:type="dxa"/>
+            </w:tcMar>
+          </w:tcPr>
+          <w:p>
+            <w:pPr>
+              <w:pStyle w:val="NoSpacing"/>
+            </w:pPr>
+            <w:hyperlink r:id="rId42" w:history="1">
+              <w:r>
+                <w:rPr>
+                  <w:rStyle w:val="Hyperlink"/>
+                </w:rPr>
+                <w:t>https://github.com/akopetsch/triangle-unity</w:t>
+              </w:r>
+            </w:hyperlink>
+            <w:r>
+              <w:t xml:space="preserve"> </w:t>
+            </w:r>
+          </w:p>
+        </w:tc>
+        <w:tc>
+          <w:tcPr>
+            <w:tcW w:w="3686" w:type="dxa"/>
+            <w:tcBorders>
+              <w:top w:val="single" w:sz="8" w:space="0" w:color="000000"/>
+              <w:left w:val="single" w:sz="8" w:space="0" w:color="000000"/>
+              <w:bottom w:val="single" w:sz="8" w:space="0" w:color="000000"/>
+              <w:right w:val="single" w:sz="8" w:space="0" w:color="000000"/>
+            </w:tcBorders>
+            <w:tcMar>
+              <w:top w:w="100" w:type="dxa"/>
+              <w:left w:w="100" w:type="dxa"/>
+              <w:bottom w:w="100" w:type="dxa"/>
+              <w:right w:w="100" w:type="dxa"/>
+            </w:tcMar>
+          </w:tcPr>
+          <w:p>
+            <w:pPr>
+              <w:pStyle w:val="NoSpacing"/>
+            </w:pPr>
+          </w:p>
+        </w:tc>
+        <w:tc>
+          <w:tcPr>
+            <w:tcW w:w="1559" w:type="dxa"/>
+            <w:tcBorders>
+              <w:top w:val="single" w:sz="8" w:space="0" w:color="000000"/>
+              <w:left w:val="single" w:sz="8" w:space="0" w:color="000000"/>
+              <w:bottom w:val="single" w:sz="8" w:space="0" w:color="000000"/>
+              <w:right w:val="single" w:sz="8" w:space="0" w:color="000000"/>
+            </w:tcBorders>
+            <w:tcMar>
+              <w:top w:w="100" w:type="dxa"/>
+              <w:left w:w="100" w:type="dxa"/>
+              <w:bottom w:w="100" w:type="dxa"/>
+              <w:right w:w="100" w:type="dxa"/>
+            </w:tcMar>
+          </w:tcPr>
+          <w:p>
+            <w:pPr>
+              <w:pStyle w:val="NoSpacing"/>
+            </w:pPr>
+          </w:p>
+        </w:tc>
+        <w:tc>
+          <w:tcPr>
+            <w:tcW w:w="1715" w:type="dxa"/>
+            <w:tcBorders>
+              <w:top w:val="single" w:sz="8" w:space="0" w:color="000000"/>
+              <w:left w:val="single" w:sz="8" w:space="0" w:color="000000"/>
+              <w:bottom w:val="single" w:sz="8" w:space="0" w:color="000000"/>
+              <w:right w:val="single" w:sz="8" w:space="0" w:color="000000"/>
+            </w:tcBorders>
+            <w:tcMar>
+              <w:top w:w="100" w:type="dxa"/>
+              <w:left w:w="100" w:type="dxa"/>
+              <w:bottom w:w="100" w:type="dxa"/>
+              <w:right w:w="100" w:type="dxa"/>
+            </w:tcMar>
+          </w:tcPr>
+          <w:p>
+            <w:pPr>
+              <w:pStyle w:val="NoSpacing"/>
+            </w:pPr>
+          </w:p>
+        </w:tc>
+      </w:tr>
     </w:tbl>
     <w:p>
       <w:pPr>
@@ -9681,7 +9697,7 @@
                     <pic:cNvPicPr/>
                   </pic:nvPicPr>
                   <pic:blipFill>
-                    <a:blip r:embed="rId42">
+                    <a:blip r:embed="rId43">
                       <a:extLst>
                         <a:ext uri="{28A0092B-C50C-407E-A947-70E740481C1C}">
                           <a14:useLocalDpi xmlns:a14="http://schemas.microsoft.com/office/drawing/2010/main" val="0"/>
@@ -9742,7 +9758,7 @@
                     <pic:cNvPicPr/>
                   </pic:nvPicPr>
                   <pic:blipFill>
-                    <a:blip r:embed="rId43">
+                    <a:blip r:embed="rId44">
                       <a:extLst>
                         <a:ext uri="{28A0092B-C50C-407E-A947-70E740481C1C}">
                           <a14:useLocalDpi xmlns:a14="http://schemas.microsoft.com/office/drawing/2010/main" val="0"/>
@@ -9820,7 +9836,7 @@
                     <pic:cNvPicPr/>
                   </pic:nvPicPr>
                   <pic:blipFill>
-                    <a:blip r:embed="rId44"/>
+                    <a:blip r:embed="rId45"/>
                     <a:stretch>
                       <a:fillRect/>
                     </a:stretch>
@@ -9850,47 +9866,6 @@
             <wp:extent cx="5731510" cy="1179195"/>
             <wp:effectExtent l="0" t="0" r="2540" b="1905"/>
             <wp:docPr id="8" name="Picture 8"/>
-            <wp:cNvGraphicFramePr>
-              <a:graphicFrameLocks xmlns:a="http://schemas.openxmlformats.org/drawingml/2006/main" noChangeAspect="1"/>
-            </wp:cNvGraphicFramePr>
-            <a:graphic xmlns:a="http://schemas.openxmlformats.org/drawingml/2006/main">
-              <a:graphicData uri="http://schemas.openxmlformats.org/drawingml/2006/picture">
-                <pic:pic xmlns:pic="http://schemas.openxmlformats.org/drawingml/2006/picture">
-                  <pic:nvPicPr>
-                    <pic:cNvPr id="1" name=""/>
-                    <pic:cNvPicPr/>
-                  </pic:nvPicPr>
-                  <pic:blipFill>
-                    <a:blip r:embed="rId45"/>
-                    <a:stretch>
-                      <a:fillRect/>
-                    </a:stretch>
-                  </pic:blipFill>
-                  <pic:spPr>
-                    <a:xfrm>
-                      <a:off x="0" y="0"/>
-                      <a:ext cx="5731510" cy="1179195"/>
-                    </a:xfrm>
-                    <a:prstGeom prst="rect">
-                      <a:avLst/>
-                    </a:prstGeom>
-                  </pic:spPr>
-                </pic:pic>
-              </a:graphicData>
-            </a:graphic>
-          </wp:inline>
-        </w:drawing>
-      </w:r>
-      <w:r>
-        <w:rPr>
-          <w:noProof/>
-          <w:lang w:eastAsia="en-GB"/>
-        </w:rPr>
-        <w:drawing>
-          <wp:inline distT="0" distB="0" distL="0" distR="0" wp14:anchorId="14449154" wp14:editId="40F886B6">
-            <wp:extent cx="5731510" cy="986155"/>
-            <wp:effectExtent l="0" t="0" r="2540" b="4445"/>
-            <wp:docPr id="9" name="Picture 9"/>
             <wp:cNvGraphicFramePr>
               <a:graphicFrameLocks xmlns:a="http://schemas.openxmlformats.org/drawingml/2006/main" noChangeAspect="1"/>
             </wp:cNvGraphicFramePr>
@@ -9910,7 +9885,7 @@
                   <pic:spPr>
                     <a:xfrm>
                       <a:off x="0" y="0"/>
-                      <a:ext cx="5731510" cy="986155"/>
+                      <a:ext cx="5731510" cy="1179195"/>
                     </a:xfrm>
                     <a:prstGeom prst="rect">
                       <a:avLst/>
@@ -9922,22 +9897,16 @@
           </wp:inline>
         </w:drawing>
       </w:r>
-    </w:p>
-    <w:p>
-      <w:pPr>
-        <w:pStyle w:val="Basic"/>
-      </w:pPr>
       <w:r>
         <w:rPr>
           <w:noProof/>
           <w:lang w:eastAsia="en-GB"/>
         </w:rPr>
-        <w:lastRenderedPageBreak/>
         <w:drawing>
-          <wp:inline distT="0" distB="0" distL="0" distR="0" wp14:anchorId="7DB6F4AE" wp14:editId="1B6E1E14">
-            <wp:extent cx="5731510" cy="502920"/>
-            <wp:effectExtent l="0" t="0" r="2540" b="0"/>
-            <wp:docPr id="10" name="Picture 10"/>
+          <wp:inline distT="0" distB="0" distL="0" distR="0" wp14:anchorId="14449154" wp14:editId="40F886B6">
+            <wp:extent cx="5731510" cy="986155"/>
+            <wp:effectExtent l="0" t="0" r="2540" b="4445"/>
+            <wp:docPr id="9" name="Picture 9"/>
             <wp:cNvGraphicFramePr>
               <a:graphicFrameLocks xmlns:a="http://schemas.openxmlformats.org/drawingml/2006/main" noChangeAspect="1"/>
             </wp:cNvGraphicFramePr>
@@ -9957,7 +9926,7 @@
                   <pic:spPr>
                     <a:xfrm>
                       <a:off x="0" y="0"/>
-                      <a:ext cx="5731510" cy="502920"/>
+                      <a:ext cx="5731510" cy="986155"/>
                     </a:xfrm>
                     <a:prstGeom prst="rect">
                       <a:avLst/>
@@ -9969,16 +9938,22 @@
           </wp:inline>
         </w:drawing>
       </w:r>
+    </w:p>
+    <w:p>
+      <w:pPr>
+        <w:pStyle w:val="Basic"/>
+      </w:pPr>
       <w:r>
         <w:rPr>
           <w:noProof/>
           <w:lang w:eastAsia="en-GB"/>
         </w:rPr>
+        <w:lastRenderedPageBreak/>
         <w:drawing>
-          <wp:inline distT="0" distB="0" distL="0" distR="0" wp14:anchorId="68B51A35" wp14:editId="286EF394">
-            <wp:extent cx="5731510" cy="925830"/>
-            <wp:effectExtent l="0" t="0" r="2540" b="7620"/>
-            <wp:docPr id="12" name="Picture 12"/>
+          <wp:inline distT="0" distB="0" distL="0" distR="0" wp14:anchorId="7DB6F4AE" wp14:editId="1B6E1E14">
+            <wp:extent cx="5731510" cy="502920"/>
+            <wp:effectExtent l="0" t="0" r="2540" b="0"/>
+            <wp:docPr id="10" name="Picture 10"/>
             <wp:cNvGraphicFramePr>
               <a:graphicFrameLocks xmlns:a="http://schemas.openxmlformats.org/drawingml/2006/main" noChangeAspect="1"/>
             </wp:cNvGraphicFramePr>
@@ -9998,7 +9973,7 @@
                   <pic:spPr>
                     <a:xfrm>
                       <a:off x="0" y="0"/>
-                      <a:ext cx="5731510" cy="925830"/>
+                      <a:ext cx="5731510" cy="502920"/>
                     </a:xfrm>
                     <a:prstGeom prst="rect">
                       <a:avLst/>
@@ -10010,21 +9985,16 @@
           </wp:inline>
         </w:drawing>
       </w:r>
-    </w:p>
-    <w:p>
-      <w:pPr>
-        <w:pStyle w:val="Basic"/>
-      </w:pPr>
       <w:r>
         <w:rPr>
           <w:noProof/>
           <w:lang w:eastAsia="en-GB"/>
         </w:rPr>
         <w:drawing>
-          <wp:inline distT="0" distB="0" distL="0" distR="0" wp14:anchorId="7903F208" wp14:editId="2F090D1D">
-            <wp:extent cx="5731510" cy="737870"/>
-            <wp:effectExtent l="0" t="0" r="2540" b="5080"/>
-            <wp:docPr id="13" name="Picture 13"/>
+          <wp:inline distT="0" distB="0" distL="0" distR="0" wp14:anchorId="68B51A35" wp14:editId="286EF394">
+            <wp:extent cx="5731510" cy="925830"/>
+            <wp:effectExtent l="0" t="0" r="2540" b="7620"/>
+            <wp:docPr id="12" name="Picture 12"/>
             <wp:cNvGraphicFramePr>
               <a:graphicFrameLocks xmlns:a="http://schemas.openxmlformats.org/drawingml/2006/main" noChangeAspect="1"/>
             </wp:cNvGraphicFramePr>
@@ -10044,7 +10014,7 @@
                   <pic:spPr>
                     <a:xfrm>
                       <a:off x="0" y="0"/>
-                      <a:ext cx="5731510" cy="737870"/>
+                      <a:ext cx="5731510" cy="925830"/>
                     </a:xfrm>
                     <a:prstGeom prst="rect">
                       <a:avLst/>
@@ -10059,330 +10029,7 @@
     </w:p>
     <w:p>
       <w:pPr>
-        <w:pStyle w:val="personalHeading2"/>
-      </w:pPr>
-    </w:p>
-    <w:p>
-      <w:pPr>
-        <w:rPr>
-          <w:rFonts w:ascii="Trebuchet MS" w:eastAsiaTheme="majorEastAsia" w:hAnsi="Trebuchet MS" w:cstheme="majorBidi"/>
-          <w:color w:val="C45911" w:themeColor="accent2" w:themeShade="BF"/>
-          <w:sz w:val="26"/>
-          <w:szCs w:val="26"/>
-        </w:rPr>
-      </w:pPr>
-      <w:r>
-        <w:br w:type="page"/>
-      </w:r>
-    </w:p>
-    <w:p>
-      <w:pPr>
-        <w:pStyle w:val="personalHeading2"/>
-      </w:pPr>
-      <w:bookmarkStart w:id="28" w:name="_Toc2305306"/>
-      <w:r>
-        <w:lastRenderedPageBreak/>
-        <w:t xml:space="preserve">Appendix J - </w:t>
-      </w:r>
-      <w:r>
-        <w:t>Work Log</w:t>
-      </w:r>
-      <w:bookmarkEnd w:id="28"/>
-      <w:r>
-        <w:t xml:space="preserve"> </w:t>
-      </w:r>
-      <w:r>
-        <w:tab/>
-      </w:r>
-    </w:p>
-    <w:p>
-      <w:pPr>
-        <w:pStyle w:val="personalHeading4"/>
-      </w:pPr>
-      <w:r>
-        <w:t>28/01/19</w:t>
-      </w:r>
-    </w:p>
-    <w:p>
-      <w:pPr>
-        <w:pStyle w:val="Basic"/>
-        <w:numPr>
-          <w:ilvl w:val="0"/>
-          <w:numId w:val="9"/>
-        </w:numPr>
-      </w:pPr>
-      <w:r>
-        <w:t>Research into multiple different kinds of terrain generation techniques</w:t>
-      </w:r>
-    </w:p>
-    <w:p>
-      <w:pPr>
-        <w:pStyle w:val="personalHeading4"/>
-      </w:pPr>
-      <w:r>
-        <w:t>05/02/19</w:t>
-      </w:r>
-    </w:p>
-    <w:p>
-      <w:pPr>
-        <w:pStyle w:val="Basic"/>
-        <w:numPr>
-          <w:ilvl w:val="0"/>
-          <w:numId w:val="9"/>
-        </w:numPr>
-      </w:pPr>
-      <w:r>
-        <w:t>Research into different tool that could be used</w:t>
-      </w:r>
-    </w:p>
-    <w:p>
-      <w:pPr>
-        <w:pStyle w:val="Basic"/>
-        <w:numPr>
-          <w:ilvl w:val="0"/>
-          <w:numId w:val="9"/>
-        </w:numPr>
-      </w:pPr>
-      <w:r>
-        <w:t xml:space="preserve">More research into algorithms for generation </w:t>
-      </w:r>
-    </w:p>
-    <w:p>
-      <w:pPr>
-        <w:pStyle w:val="personalHeading4"/>
-      </w:pPr>
-      <w:r>
-        <w:t>08/02/19</w:t>
-      </w:r>
-    </w:p>
-    <w:p>
-      <w:pPr>
-        <w:pStyle w:val="Basic"/>
-        <w:numPr>
-          <w:ilvl w:val="0"/>
-          <w:numId w:val="9"/>
-        </w:numPr>
-      </w:pPr>
-      <w:r>
-        <w:t>Being researching into how the fortunes algorithm functions</w:t>
-      </w:r>
-    </w:p>
-    <w:p>
-      <w:pPr>
-        <w:pStyle w:val="personalHeading4"/>
-      </w:pPr>
-      <w:r>
-        <w:t>09/02/19</w:t>
-      </w:r>
-    </w:p>
-    <w:p>
-      <w:pPr>
-        <w:pStyle w:val="Basic"/>
-        <w:numPr>
-          <w:ilvl w:val="0"/>
-          <w:numId w:val="9"/>
-        </w:numPr>
-      </w:pPr>
-      <w:r>
-        <w:t xml:space="preserve">Further research into the </w:t>
-      </w:r>
-      <w:proofErr w:type="gramStart"/>
-      <w:r>
-        <w:t>fortunes</w:t>
-      </w:r>
-      <w:proofErr w:type="gramEnd"/>
-      <w:r>
-        <w:t xml:space="preserve"> algorithm</w:t>
-      </w:r>
-    </w:p>
-    <w:p>
-      <w:pPr>
-        <w:pStyle w:val="Basic"/>
-        <w:numPr>
-          <w:ilvl w:val="0"/>
-          <w:numId w:val="9"/>
-        </w:numPr>
-      </w:pPr>
-      <w:r>
-        <w:t xml:space="preserve">Begin pseudo code for the </w:t>
-      </w:r>
-      <w:proofErr w:type="gramStart"/>
-      <w:r>
-        <w:t>fortunes</w:t>
-      </w:r>
-      <w:proofErr w:type="gramEnd"/>
-      <w:r>
-        <w:t xml:space="preserve"> algorithm</w:t>
-      </w:r>
-    </w:p>
-    <w:p>
-      <w:pPr>
-        <w:pStyle w:val="personalHeading4"/>
-      </w:pPr>
-      <w:r>
-        <w:t>12/02/19</w:t>
-      </w:r>
-    </w:p>
-    <w:p>
-      <w:pPr>
-        <w:pStyle w:val="Basic"/>
-        <w:numPr>
-          <w:ilvl w:val="0"/>
-          <w:numId w:val="9"/>
-        </w:numPr>
-      </w:pPr>
-      <w:r>
-        <w:t>Finished pseudo code for fortunes algorithm</w:t>
-      </w:r>
-    </w:p>
-    <w:p>
-      <w:pPr>
-        <w:pStyle w:val="personalHeading4"/>
-      </w:pPr>
-      <w:r>
-        <w:t>16/02/19</w:t>
-      </w:r>
-    </w:p>
-    <w:p>
-      <w:pPr>
-        <w:pStyle w:val="Basic"/>
-        <w:numPr>
-          <w:ilvl w:val="0"/>
-          <w:numId w:val="9"/>
-        </w:numPr>
-      </w:pPr>
-      <w:r>
-        <w:t>Research into different libraries for Voronoi diagrams</w:t>
-      </w:r>
-    </w:p>
-    <w:p>
-      <w:pPr>
-        <w:pStyle w:val="personalHeading4"/>
-        <w:rPr>
-          <w:i w:val="0"/>
-        </w:rPr>
-      </w:pPr>
-      <w:r>
-        <w:rPr>
-          <w:i w:val="0"/>
-        </w:rPr>
-        <w:t>25/02/19</w:t>
-      </w:r>
-    </w:p>
-    <w:p>
-      <w:pPr>
-        <w:pStyle w:val="Basic"/>
-        <w:numPr>
-          <w:ilvl w:val="0"/>
-          <w:numId w:val="9"/>
-        </w:numPr>
-      </w:pPr>
-      <w:r>
-        <w:t>Gantt charts created both long and short estimates</w:t>
-      </w:r>
-    </w:p>
-    <w:p>
-      <w:pPr>
-        <w:pStyle w:val="personalHeading4"/>
-      </w:pPr>
-      <w:r>
-        <w:t>26/02/19</w:t>
-      </w:r>
-    </w:p>
-    <w:p>
-      <w:pPr>
-        <w:pStyle w:val="Basic"/>
-      </w:pPr>
-      <w:r>
-        <w:t>Focus on improving progress report</w:t>
-      </w:r>
-    </w:p>
-    <w:p>
-      <w:pPr>
-        <w:pStyle w:val="Basic"/>
-        <w:numPr>
-          <w:ilvl w:val="0"/>
-          <w:numId w:val="9"/>
-        </w:numPr>
-      </w:pPr>
-      <w:r>
-        <w:t>Filling in more details in literature review</w:t>
-      </w:r>
-    </w:p>
-    <w:p>
-      <w:pPr>
-        <w:pStyle w:val="Basic"/>
-        <w:numPr>
-          <w:ilvl w:val="0"/>
-          <w:numId w:val="9"/>
-        </w:numPr>
-      </w:pPr>
-      <w:r>
-        <w:t>Rewording tools section so it’s no longer in first person</w:t>
-      </w:r>
-    </w:p>
-    <w:p>
-      <w:pPr>
-        <w:pStyle w:val="Basic"/>
-        <w:numPr>
-          <w:ilvl w:val="0"/>
-          <w:numId w:val="9"/>
-        </w:numPr>
-      </w:pPr>
-      <w:r>
-        <w:t>Wrote up about erosion style generation</w:t>
-      </w:r>
-      <w:r>
-        <w:t xml:space="preserve"> </w:t>
-      </w:r>
-    </w:p>
-    <w:p>
-      <w:pPr>
-        <w:pStyle w:val="personalHeading4"/>
-      </w:pPr>
-      <w:r>
-        <w:t>02/03/19</w:t>
-      </w:r>
-    </w:p>
-    <w:p>
-      <w:pPr>
-        <w:pStyle w:val="Basic"/>
-        <w:numPr>
-          <w:ilvl w:val="0"/>
-          <w:numId w:val="9"/>
-        </w:numPr>
-      </w:pPr>
-      <w:r>
-        <w:t>Setting up Final report structure</w:t>
-      </w:r>
-    </w:p>
-    <w:p>
-      <w:pPr>
-        <w:pStyle w:val="Basic"/>
-        <w:numPr>
-          <w:ilvl w:val="0"/>
-          <w:numId w:val="9"/>
-        </w:numPr>
-      </w:pPr>
-      <w:r>
-        <w:t xml:space="preserve">Being on generating a mesh from </w:t>
-      </w:r>
-      <w:proofErr w:type="spellStart"/>
-      <w:r>
-        <w:t>voronoi</w:t>
-      </w:r>
-      <w:proofErr w:type="spellEnd"/>
-      <w:r>
-        <w:t xml:space="preserve"> diagram</w:t>
-      </w:r>
-    </w:p>
-    <w:p>
-      <w:pPr>
-        <w:pStyle w:val="Basic"/>
-        <w:numPr>
-          <w:ilvl w:val="0"/>
-          <w:numId w:val="9"/>
-        </w:numPr>
+        <w:pStyle w:val="Basic"/>
       </w:pPr>
       <w:r>
         <w:rPr>
@@ -10390,10 +10037,10 @@
           <w:lang w:eastAsia="en-GB"/>
         </w:rPr>
         <w:drawing>
-          <wp:inline distT="0" distB="0" distL="0" distR="0" wp14:anchorId="014F2456" wp14:editId="77B12310">
-            <wp:extent cx="3104866" cy="1863745"/>
-            <wp:effectExtent l="0" t="0" r="635" b="3175"/>
-            <wp:docPr id="2" name="Picture 2"/>
+          <wp:inline distT="0" distB="0" distL="0" distR="0" wp14:anchorId="7903F208" wp14:editId="2F090D1D">
+            <wp:extent cx="5731510" cy="737870"/>
+            <wp:effectExtent l="0" t="0" r="2540" b="5080"/>
+            <wp:docPr id="13" name="Picture 13"/>
             <wp:cNvGraphicFramePr>
               <a:graphicFrameLocks xmlns:a="http://schemas.openxmlformats.org/drawingml/2006/main" noChangeAspect="1"/>
             </wp:cNvGraphicFramePr>
@@ -10413,7 +10060,7 @@
                   <pic:spPr>
                     <a:xfrm>
                       <a:off x="0" y="0"/>
-                      <a:ext cx="3117473" cy="1871313"/>
+                      <a:ext cx="5731510" cy="737870"/>
                     </a:xfrm>
                     <a:prstGeom prst="rect">
                       <a:avLst/>
@@ -10425,19 +10072,51 @@
           </wp:inline>
         </w:drawing>
       </w:r>
-      <w:r>
-        <w:t>(</w:t>
-      </w:r>
-      <w:r>
-        <w:t xml:space="preserve">first mesh </w:t>
-      </w:r>
-      <w:proofErr w:type="gramStart"/>
-      <w:r>
-        <w:t>actually rendered</w:t>
-      </w:r>
-      <w:proofErr w:type="gramEnd"/>
-      <w:r>
-        <w:t xml:space="preserve"> at all)</w:t>
+    </w:p>
+    <w:p>
+      <w:pPr>
+        <w:pStyle w:val="personalHeading2"/>
+      </w:pPr>
+    </w:p>
+    <w:p>
+      <w:pPr>
+        <w:rPr>
+          <w:rFonts w:ascii="Trebuchet MS" w:eastAsiaTheme="majorEastAsia" w:hAnsi="Trebuchet MS" w:cstheme="majorBidi"/>
+          <w:color w:val="C45911" w:themeColor="accent2" w:themeShade="BF"/>
+          <w:sz w:val="26"/>
+          <w:szCs w:val="26"/>
+        </w:rPr>
+      </w:pPr>
+      <w:r>
+        <w:br w:type="page"/>
+      </w:r>
+    </w:p>
+    <w:p>
+      <w:pPr>
+        <w:pStyle w:val="personalHeading2"/>
+      </w:pPr>
+      <w:bookmarkStart w:id="28" w:name="_Toc2305306"/>
+      <w:r>
+        <w:lastRenderedPageBreak/>
+        <w:t xml:space="preserve">Appendix J - </w:t>
+      </w:r>
+      <w:r>
+        <w:t>Work Log</w:t>
+      </w:r>
+      <w:bookmarkEnd w:id="28"/>
+      <w:r>
+        <w:t xml:space="preserve"> </w:t>
+      </w:r>
+      <w:r>
+        <w:tab/>
+      </w:r>
+    </w:p>
+    <w:p>
+      <w:pPr>
+        <w:pStyle w:val="personalHeading4"/>
+      </w:pPr>
+      <w:r>
+        <w:t>28/01/19</w:t>
       </w:r>
     </w:p>
     <w:p>
@@ -10449,16 +10128,272 @@
         </w:numPr>
       </w:pPr>
       <w:r>
+        <w:t>Research into multiple different kinds of terrain generation techniques</w:t>
+      </w:r>
+    </w:p>
+    <w:p>
+      <w:pPr>
+        <w:pStyle w:val="personalHeading4"/>
+      </w:pPr>
+      <w:r>
+        <w:t>05/02/19</w:t>
+      </w:r>
+    </w:p>
+    <w:p>
+      <w:pPr>
+        <w:pStyle w:val="Basic"/>
+        <w:numPr>
+          <w:ilvl w:val="0"/>
+          <w:numId w:val="9"/>
+        </w:numPr>
+      </w:pPr>
+      <w:r>
+        <w:t>Research into different tool that could be used</w:t>
+      </w:r>
+    </w:p>
+    <w:p>
+      <w:pPr>
+        <w:pStyle w:val="Basic"/>
+        <w:numPr>
+          <w:ilvl w:val="0"/>
+          <w:numId w:val="9"/>
+        </w:numPr>
+      </w:pPr>
+      <w:r>
+        <w:t xml:space="preserve">More research into algorithms for generation </w:t>
+      </w:r>
+    </w:p>
+    <w:p>
+      <w:pPr>
+        <w:pStyle w:val="personalHeading4"/>
+      </w:pPr>
+      <w:r>
+        <w:t>08/02/19</w:t>
+      </w:r>
+    </w:p>
+    <w:p>
+      <w:pPr>
+        <w:pStyle w:val="Basic"/>
+        <w:numPr>
+          <w:ilvl w:val="0"/>
+          <w:numId w:val="9"/>
+        </w:numPr>
+      </w:pPr>
+      <w:r>
+        <w:t>Being researching into how the fortunes algorithm functions</w:t>
+      </w:r>
+    </w:p>
+    <w:p>
+      <w:pPr>
+        <w:pStyle w:val="personalHeading4"/>
+      </w:pPr>
+      <w:r>
+        <w:t>09/02/19</w:t>
+      </w:r>
+    </w:p>
+    <w:p>
+      <w:pPr>
+        <w:pStyle w:val="Basic"/>
+        <w:numPr>
+          <w:ilvl w:val="0"/>
+          <w:numId w:val="9"/>
+        </w:numPr>
+      </w:pPr>
+      <w:r>
+        <w:t>Further research into the fortunes algorithm</w:t>
+      </w:r>
+    </w:p>
+    <w:p>
+      <w:pPr>
+        <w:pStyle w:val="Basic"/>
+        <w:numPr>
+          <w:ilvl w:val="0"/>
+          <w:numId w:val="9"/>
+        </w:numPr>
+      </w:pPr>
+      <w:r>
+        <w:t>Begin pseudo code for the fortunes algorithm</w:t>
+      </w:r>
+    </w:p>
+    <w:p>
+      <w:pPr>
+        <w:pStyle w:val="personalHeading4"/>
+      </w:pPr>
+      <w:r>
+        <w:t>12/02/19</w:t>
+      </w:r>
+    </w:p>
+    <w:p>
+      <w:pPr>
+        <w:pStyle w:val="Basic"/>
+        <w:numPr>
+          <w:ilvl w:val="0"/>
+          <w:numId w:val="9"/>
+        </w:numPr>
+      </w:pPr>
+      <w:r>
+        <w:t>Finished pseudo code for fortunes algorithm</w:t>
+      </w:r>
+    </w:p>
+    <w:p>
+      <w:pPr>
+        <w:pStyle w:val="personalHeading4"/>
+      </w:pPr>
+      <w:r>
+        <w:t>16/02/19</w:t>
+      </w:r>
+    </w:p>
+    <w:p>
+      <w:pPr>
+        <w:pStyle w:val="Basic"/>
+        <w:numPr>
+          <w:ilvl w:val="0"/>
+          <w:numId w:val="9"/>
+        </w:numPr>
+      </w:pPr>
+      <w:r>
+        <w:t>Research into different libraries for Voronoi diagrams</w:t>
+      </w:r>
+    </w:p>
+    <w:p>
+      <w:pPr>
+        <w:pStyle w:val="personalHeading4"/>
+        <w:rPr>
+          <w:i w:val="0"/>
+        </w:rPr>
+      </w:pPr>
+      <w:r>
+        <w:rPr>
+          <w:i w:val="0"/>
+        </w:rPr>
+        <w:t>25/02/19</w:t>
+      </w:r>
+    </w:p>
+    <w:p>
+      <w:pPr>
+        <w:pStyle w:val="Basic"/>
+        <w:numPr>
+          <w:ilvl w:val="0"/>
+          <w:numId w:val="9"/>
+        </w:numPr>
+      </w:pPr>
+      <w:r>
+        <w:t>Gantt charts created both long and short estimates</w:t>
+      </w:r>
+    </w:p>
+    <w:p>
+      <w:pPr>
+        <w:pStyle w:val="personalHeading4"/>
+      </w:pPr>
+      <w:r>
+        <w:t>26/02/19</w:t>
+      </w:r>
+    </w:p>
+    <w:p>
+      <w:pPr>
+        <w:pStyle w:val="Basic"/>
+      </w:pPr>
+      <w:r>
+        <w:t>Focus on improving progress report</w:t>
+      </w:r>
+    </w:p>
+    <w:p>
+      <w:pPr>
+        <w:pStyle w:val="Basic"/>
+        <w:numPr>
+          <w:ilvl w:val="0"/>
+          <w:numId w:val="9"/>
+        </w:numPr>
+      </w:pPr>
+      <w:r>
+        <w:t>Filling in more details in literature review</w:t>
+      </w:r>
+    </w:p>
+    <w:p>
+      <w:pPr>
+        <w:pStyle w:val="Basic"/>
+        <w:numPr>
+          <w:ilvl w:val="0"/>
+          <w:numId w:val="9"/>
+        </w:numPr>
+      </w:pPr>
+      <w:r>
+        <w:t>Rewording tools section so it’s no longer in first person</w:t>
+      </w:r>
+    </w:p>
+    <w:p>
+      <w:pPr>
+        <w:pStyle w:val="Basic"/>
+        <w:numPr>
+          <w:ilvl w:val="0"/>
+          <w:numId w:val="9"/>
+        </w:numPr>
+      </w:pPr>
+      <w:r>
+        <w:t>Wrote up about erosion style generation</w:t>
+      </w:r>
+      <w:r>
+        <w:t xml:space="preserve"> </w:t>
+      </w:r>
+    </w:p>
+    <w:p>
+      <w:pPr>
+        <w:pStyle w:val="personalHeading4"/>
+      </w:pPr>
+      <w:r>
+        <w:t>02/03/19</w:t>
+      </w:r>
+    </w:p>
+    <w:p>
+      <w:pPr>
+        <w:pStyle w:val="Basic"/>
+        <w:numPr>
+          <w:ilvl w:val="0"/>
+          <w:numId w:val="9"/>
+        </w:numPr>
+      </w:pPr>
+      <w:r>
+        <w:t>Setting up Final report structure</w:t>
+      </w:r>
+    </w:p>
+    <w:p>
+      <w:pPr>
+        <w:pStyle w:val="Basic"/>
+        <w:numPr>
+          <w:ilvl w:val="0"/>
+          <w:numId w:val="9"/>
+        </w:numPr>
+      </w:pPr>
+      <w:r>
+        <w:t xml:space="preserve">Being on generating a mesh from </w:t>
+      </w:r>
+      <w:proofErr w:type="spellStart"/>
+      <w:r>
+        <w:t>voronoi</w:t>
+      </w:r>
+      <w:proofErr w:type="spellEnd"/>
+      <w:r>
+        <w:t xml:space="preserve"> diagram</w:t>
+      </w:r>
+    </w:p>
+    <w:p>
+      <w:pPr>
+        <w:pStyle w:val="Basic"/>
+        <w:numPr>
+          <w:ilvl w:val="0"/>
+          <w:numId w:val="9"/>
+        </w:numPr>
+      </w:pPr>
+      <w:r>
         <w:rPr>
           <w:noProof/>
           <w:lang w:eastAsia="en-GB"/>
         </w:rPr>
-        <w:lastRenderedPageBreak/>
         <w:drawing>
-          <wp:inline distT="0" distB="0" distL="0" distR="0" wp14:anchorId="7A18641F" wp14:editId="70BBE16E">
-            <wp:extent cx="4142096" cy="1821403"/>
-            <wp:effectExtent l="0" t="0" r="0" b="7620"/>
-            <wp:docPr id="5" name="Picture 5"/>
+          <wp:inline distT="0" distB="0" distL="0" distR="0" wp14:anchorId="014F2456" wp14:editId="77B12310">
+            <wp:extent cx="3104866" cy="1863745"/>
+            <wp:effectExtent l="0" t="0" r="635" b="3175"/>
+            <wp:docPr id="2" name="Picture 2"/>
             <wp:cNvGraphicFramePr>
               <a:graphicFrameLocks xmlns:a="http://schemas.openxmlformats.org/drawingml/2006/main" noChangeAspect="1"/>
             </wp:cNvGraphicFramePr>
@@ -10478,7 +10413,7 @@
                   <pic:spPr>
                     <a:xfrm>
                       <a:off x="0" y="0"/>
-                      <a:ext cx="4148251" cy="1824110"/>
+                      <a:ext cx="3117473" cy="1871313"/>
                     </a:xfrm>
                     <a:prstGeom prst="rect">
                       <a:avLst/>
@@ -10490,40 +10425,11 @@
           </wp:inline>
         </w:drawing>
       </w:r>
-      <w:proofErr w:type="spellStart"/>
-      <w:r>
-        <w:t>delancy</w:t>
-      </w:r>
-      <w:proofErr w:type="spellEnd"/>
-      <w:r>
-        <w:t xml:space="preserve"> list is not </w:t>
-      </w:r>
-      <w:proofErr w:type="gramStart"/>
-      <w:r>
-        <w:t>as long as</w:t>
-      </w:r>
-      <w:proofErr w:type="gramEnd"/>
-      <w:r>
-        <w:t xml:space="preserve"> the n vertices </w:t>
-      </w:r>
-      <w:r>
-        <w:t xml:space="preserve">when using </w:t>
-      </w:r>
-      <w:proofErr w:type="spellStart"/>
-      <w:r>
-        <w:t>sqMagnitude</w:t>
-      </w:r>
-      <w:proofErr w:type="spellEnd"/>
-      <w:r>
-        <w:t xml:space="preserve"> </w:t>
-      </w:r>
-    </w:p>
-    <w:p>
-      <w:pPr>
-        <w:pStyle w:val="personalHeading4"/>
-      </w:pPr>
-      <w:r>
-        <w:t>03/03/19</w:t>
+      <w:r>
+        <w:t>(</w:t>
+      </w:r>
+      <w:r>
+        <w:t>first mesh actually rendered at all)</w:t>
       </w:r>
     </w:p>
     <w:p>
@@ -10535,26 +10441,16 @@
         </w:numPr>
       </w:pPr>
       <w:r>
-        <w:t xml:space="preserve">Continuation on generating mesh </w:t>
-      </w:r>
-    </w:p>
-    <w:p>
-      <w:pPr>
-        <w:pStyle w:val="Basic"/>
-        <w:numPr>
-          <w:ilvl w:val="0"/>
-          <w:numId w:val="9"/>
-        </w:numPr>
-      </w:pPr>
-      <w:r>
         <w:rPr>
           <w:noProof/>
-        </w:rPr>
+          <w:lang w:eastAsia="en-GB"/>
+        </w:rPr>
+        <w:lastRenderedPageBreak/>
         <w:drawing>
-          <wp:inline distT="0" distB="0" distL="0" distR="0" wp14:anchorId="54676677" wp14:editId="31B19C87">
-            <wp:extent cx="5731510" cy="3145790"/>
-            <wp:effectExtent l="0" t="0" r="2540" b="0"/>
-            <wp:docPr id="11" name="Picture 11"/>
+          <wp:inline distT="0" distB="0" distL="0" distR="0" wp14:anchorId="7A18641F" wp14:editId="70BBE16E">
+            <wp:extent cx="4142096" cy="1821403"/>
+            <wp:effectExtent l="0" t="0" r="0" b="7620"/>
+            <wp:docPr id="5" name="Picture 5"/>
             <wp:cNvGraphicFramePr>
               <a:graphicFrameLocks xmlns:a="http://schemas.openxmlformats.org/drawingml/2006/main" noChangeAspect="1"/>
             </wp:cNvGraphicFramePr>
@@ -10574,7 +10470,7 @@
                   <pic:spPr>
                     <a:xfrm>
                       <a:off x="0" y="0"/>
-                      <a:ext cx="5731510" cy="3145790"/>
+                      <a:ext cx="4148251" cy="1824110"/>
                     </a:xfrm>
                     <a:prstGeom prst="rect">
                       <a:avLst/>
@@ -10586,6 +10482,33 @@
           </wp:inline>
         </w:drawing>
       </w:r>
+      <w:proofErr w:type="spellStart"/>
+      <w:r>
+        <w:t>delancy</w:t>
+      </w:r>
+      <w:proofErr w:type="spellEnd"/>
+      <w:r>
+        <w:t xml:space="preserve"> list is not as long as the n vertices </w:t>
+      </w:r>
+      <w:r>
+        <w:t xml:space="preserve">when using </w:t>
+      </w:r>
+      <w:proofErr w:type="spellStart"/>
+      <w:r>
+        <w:t>sqMagnitude</w:t>
+      </w:r>
+      <w:proofErr w:type="spellEnd"/>
+      <w:r>
+        <w:t xml:space="preserve"> </w:t>
+      </w:r>
+    </w:p>
+    <w:p>
+      <w:pPr>
+        <w:pStyle w:val="personalHeading4"/>
+      </w:pPr>
+      <w:r>
+        <w:t>03/03/19</w:t>
+      </w:r>
     </w:p>
     <w:p>
       <w:pPr>
@@ -10596,15 +10519,27 @@
         </w:numPr>
       </w:pPr>
       <w:r>
+        <w:t xml:space="preserve">Continuation on generating mesh </w:t>
+      </w:r>
+    </w:p>
+    <w:p>
+      <w:pPr>
+        <w:pStyle w:val="Basic"/>
+        <w:numPr>
+          <w:ilvl w:val="0"/>
+          <w:numId w:val="9"/>
+        </w:numPr>
+      </w:pPr>
+      <w:r>
         <w:rPr>
           <w:noProof/>
-        </w:rPr>
-        <w:lastRenderedPageBreak/>
+          <w:lang w:eastAsia="en-GB"/>
+        </w:rPr>
         <w:drawing>
-          <wp:inline distT="0" distB="0" distL="0" distR="0" wp14:anchorId="79231C7E" wp14:editId="4E0127B7">
-            <wp:extent cx="5731510" cy="4033520"/>
-            <wp:effectExtent l="0" t="0" r="2540" b="5080"/>
-            <wp:docPr id="15" name="Picture 15"/>
+          <wp:inline distT="0" distB="0" distL="0" distR="0" wp14:anchorId="54676677" wp14:editId="31B19C87">
+            <wp:extent cx="5731510" cy="3145790"/>
+            <wp:effectExtent l="0" t="0" r="2540" b="0"/>
+            <wp:docPr id="11" name="Picture 11"/>
             <wp:cNvGraphicFramePr>
               <a:graphicFrameLocks xmlns:a="http://schemas.openxmlformats.org/drawingml/2006/main" noChangeAspect="1"/>
             </wp:cNvGraphicFramePr>
@@ -10624,7 +10559,7 @@
                   <pic:spPr>
                     <a:xfrm>
                       <a:off x="0" y="0"/>
-                      <a:ext cx="5731510" cy="4033520"/>
+                      <a:ext cx="5731510" cy="3145790"/>
                     </a:xfrm>
                     <a:prstGeom prst="rect">
                       <a:avLst/>
@@ -10646,26 +10581,16 @@
         </w:numPr>
       </w:pPr>
       <w:r>
-        <w:t xml:space="preserve">Using Voronoi sites as verts </w:t>
-      </w:r>
-    </w:p>
-    <w:p>
-      <w:pPr>
-        <w:pStyle w:val="Basic"/>
-        <w:numPr>
-          <w:ilvl w:val="0"/>
-          <w:numId w:val="9"/>
-        </w:numPr>
-      </w:pPr>
-      <w:r>
         <w:rPr>
           <w:noProof/>
-        </w:rPr>
+          <w:lang w:eastAsia="en-GB"/>
+        </w:rPr>
+        <w:lastRenderedPageBreak/>
         <w:drawing>
-          <wp:inline distT="0" distB="0" distL="0" distR="0" wp14:anchorId="18CFB0AC" wp14:editId="58474E66">
-            <wp:extent cx="4245429" cy="3355987"/>
-            <wp:effectExtent l="0" t="0" r="3175" b="0"/>
-            <wp:docPr id="16" name="Picture 16"/>
+          <wp:inline distT="0" distB="0" distL="0" distR="0" wp14:anchorId="79231C7E" wp14:editId="4E0127B7">
+            <wp:extent cx="5731510" cy="4033520"/>
+            <wp:effectExtent l="0" t="0" r="2540" b="5080"/>
+            <wp:docPr id="15" name="Picture 15"/>
             <wp:cNvGraphicFramePr>
               <a:graphicFrameLocks xmlns:a="http://schemas.openxmlformats.org/drawingml/2006/main" noChangeAspect="1"/>
             </wp:cNvGraphicFramePr>
@@ -10685,6 +10610,68 @@
                   <pic:spPr>
                     <a:xfrm>
                       <a:off x="0" y="0"/>
+                      <a:ext cx="5731510" cy="4033520"/>
+                    </a:xfrm>
+                    <a:prstGeom prst="rect">
+                      <a:avLst/>
+                    </a:prstGeom>
+                  </pic:spPr>
+                </pic:pic>
+              </a:graphicData>
+            </a:graphic>
+          </wp:inline>
+        </w:drawing>
+      </w:r>
+    </w:p>
+    <w:p>
+      <w:pPr>
+        <w:pStyle w:val="Basic"/>
+        <w:numPr>
+          <w:ilvl w:val="0"/>
+          <w:numId w:val="9"/>
+        </w:numPr>
+      </w:pPr>
+      <w:r>
+        <w:t xml:space="preserve">Using Voronoi sites as verts </w:t>
+      </w:r>
+    </w:p>
+    <w:p>
+      <w:pPr>
+        <w:pStyle w:val="Basic"/>
+        <w:numPr>
+          <w:ilvl w:val="0"/>
+          <w:numId w:val="9"/>
+        </w:numPr>
+      </w:pPr>
+      <w:r>
+        <w:rPr>
+          <w:noProof/>
+          <w:lang w:eastAsia="en-GB"/>
+        </w:rPr>
+        <w:drawing>
+          <wp:inline distT="0" distB="0" distL="0" distR="0" wp14:anchorId="18CFB0AC" wp14:editId="58474E66">
+            <wp:extent cx="4245429" cy="3355987"/>
+            <wp:effectExtent l="0" t="0" r="3175" b="0"/>
+            <wp:docPr id="16" name="Picture 16"/>
+            <wp:cNvGraphicFramePr>
+              <a:graphicFrameLocks xmlns:a="http://schemas.openxmlformats.org/drawingml/2006/main" noChangeAspect="1"/>
+            </wp:cNvGraphicFramePr>
+            <a:graphic xmlns:a="http://schemas.openxmlformats.org/drawingml/2006/main">
+              <a:graphicData uri="http://schemas.openxmlformats.org/drawingml/2006/picture">
+                <pic:pic xmlns:pic="http://schemas.openxmlformats.org/drawingml/2006/picture">
+                  <pic:nvPicPr>
+                    <pic:cNvPr id="1" name=""/>
+                    <pic:cNvPicPr/>
+                  </pic:nvPicPr>
+                  <pic:blipFill>
+                    <a:blip r:embed="rId55"/>
+                    <a:stretch>
+                      <a:fillRect/>
+                    </a:stretch>
+                  </pic:blipFill>
+                  <pic:spPr>
+                    <a:xfrm>
+                      <a:off x="0" y="0"/>
                       <a:ext cx="4257161" cy="3365261"/>
                     </a:xfrm>
                     <a:prstGeom prst="rect">
@@ -10740,12 +10727,113 @@
       <w:r>
         <w:t>I’m having difficulties correctly generating a mesh with my current library choice</w:t>
       </w:r>
+    </w:p>
+    <w:p>
+      <w:pPr>
+        <w:pStyle w:val="personalHeading4"/>
+      </w:pPr>
+      <w:r>
+        <w:t>04/03/19</w:t>
+      </w:r>
+    </w:p>
+    <w:p>
+      <w:pPr>
+        <w:pStyle w:val="Basic"/>
+        <w:numPr>
+          <w:ilvl w:val="0"/>
+          <w:numId w:val="9"/>
+        </w:numPr>
+      </w:pPr>
+      <w:r>
+        <w:t xml:space="preserve">Swapped to </w:t>
+      </w:r>
+      <w:r>
+        <w:t xml:space="preserve">using triangle.net as it’s got actual mesh </w:t>
+      </w:r>
+      <w:r>
+        <w:t>integration</w:t>
+      </w:r>
+      <w:r>
+        <w:t xml:space="preserve"> </w:t>
+      </w:r>
+    </w:p>
+    <w:p>
+      <w:pPr>
+        <w:pStyle w:val="Basic"/>
+        <w:numPr>
+          <w:ilvl w:val="0"/>
+          <w:numId w:val="9"/>
+        </w:numPr>
+      </w:pPr>
+      <w:r>
+        <w:t xml:space="preserve">Followed a tutorial on how to get triangle.net functioning </w:t>
+      </w:r>
+      <w:hyperlink r:id="rId56" w:history="1">
+        <w:r>
+          <w:rPr>
+            <w:rStyle w:val="Hyperlink"/>
+          </w:rPr>
+          <w:t>https://straypixels.net/delaunay-triangulation-terrain/</w:t>
+        </w:r>
+      </w:hyperlink>
+      <w:r>
+        <w:t xml:space="preserve"> </w:t>
+      </w:r>
       <w:bookmarkStart w:id="29" w:name="_GoBack"/>
       <w:bookmarkEnd w:id="29"/>
     </w:p>
+    <w:p>
+      <w:pPr>
+        <w:pStyle w:val="Basic"/>
+        <w:numPr>
+          <w:ilvl w:val="0"/>
+          <w:numId w:val="9"/>
+        </w:numPr>
+      </w:pPr>
+      <w:r>
+        <w:rPr>
+          <w:noProof/>
+        </w:rPr>
+        <w:drawing>
+          <wp:inline distT="0" distB="0" distL="0" distR="0" wp14:anchorId="51D9A1B9" wp14:editId="695A9524">
+            <wp:extent cx="5731510" cy="3973195"/>
+            <wp:effectExtent l="0" t="0" r="2540" b="8255"/>
+            <wp:docPr id="17" name="Picture 17"/>
+            <wp:cNvGraphicFramePr>
+              <a:graphicFrameLocks xmlns:a="http://schemas.openxmlformats.org/drawingml/2006/main" noChangeAspect="1"/>
+            </wp:cNvGraphicFramePr>
+            <a:graphic xmlns:a="http://schemas.openxmlformats.org/drawingml/2006/main">
+              <a:graphicData uri="http://schemas.openxmlformats.org/drawingml/2006/picture">
+                <pic:pic xmlns:pic="http://schemas.openxmlformats.org/drawingml/2006/picture">
+                  <pic:nvPicPr>
+                    <pic:cNvPr id="1" name=""/>
+                    <pic:cNvPicPr/>
+                  </pic:nvPicPr>
+                  <pic:blipFill>
+                    <a:blip r:embed="rId57"/>
+                    <a:stretch>
+                      <a:fillRect/>
+                    </a:stretch>
+                  </pic:blipFill>
+                  <pic:spPr>
+                    <a:xfrm>
+                      <a:off x="0" y="0"/>
+                      <a:ext cx="5731510" cy="3973195"/>
+                    </a:xfrm>
+                    <a:prstGeom prst="rect">
+                      <a:avLst/>
+                    </a:prstGeom>
+                  </pic:spPr>
+                </pic:pic>
+              </a:graphicData>
+            </a:graphic>
+          </wp:inline>
+        </w:drawing>
+      </w:r>
+    </w:p>
     <w:sectPr>
-      <w:footerReference w:type="default" r:id="rId55"/>
-      <w:footerReference w:type="first" r:id="rId56"/>
+      <w:footerReference w:type="default" r:id="rId58"/>
+      <w:footerReference w:type="first" r:id="rId59"/>
       <w:pgSz w:w="11906" w:h="16838"/>
       <w:pgMar w:top="1440" w:right="1440" w:bottom="1440" w:left="1440" w:header="708" w:footer="708" w:gutter="0"/>
       <w:pgNumType w:fmt="upperLetter" w:start="1"/>
@@ -13553,6 +13641,18 @@
       <w:shd w:val="clear" w:color="auto" w:fill="E1DFDD"/>
     </w:rPr>
   </w:style>
+  <w:style w:type="character" w:styleId="UnresolvedMention">
+    <w:name w:val="Unresolved Mention"/>
+    <w:basedOn w:val="DefaultParagraphFont"/>
+    <w:uiPriority w:val="99"/>
+    <w:semiHidden/>
+    <w:unhideWhenUsed/>
+    <w:rsid w:val="00FD5849"/>
+    <w:rPr>
+      <w:color w:val="605E5C"/>
+      <w:shd w:val="clear" w:color="auto" w:fill="E1DFDD"/>
+    </w:rPr>
+  </w:style>
 </w:styles>
 </file>
 
@@ -14146,7 +14246,7 @@
 </file>
 
 <file path=customXml/itemProps1.xml><?xml version="1.0" encoding="utf-8"?>
-<ds:datastoreItem xmlns:ds="http://schemas.openxmlformats.org/officeDocument/2006/customXml" ds:itemID="{A416BA23-D5AA-47F6-B826-FBB7C0409AC6}">
+<ds:datastoreItem xmlns:ds="http://schemas.openxmlformats.org/officeDocument/2006/customXml" ds:itemID="{14C82337-AA17-4AAB-A668-E2728DD73083}">
   <ds:schemaRefs>
     <ds:schemaRef ds:uri="http://schemas.openxmlformats.org/officeDocument/2006/bibliography"/>
   </ds:schemaRefs>

</xml_diff>

<commit_message>
Triangles now have correct UVs
</commit_message>
<xml_diff>
--- a/Documentation/Oliver Mills Q12339911 Final Project Report.docx
+++ b/Documentation/Oliver Mills Q12339911 Final Project Report.docx
@@ -1,6 +1,6 @@
 
 <file path=word/document.xml><?xml version="1.0" encoding="utf-8"?>
-<w:document xmlns:wpc="http://schemas.microsoft.com/office/word/2010/wordprocessingCanvas" xmlns:cx="http://schemas.microsoft.com/office/drawing/2014/chartex" xmlns:cx1="http://schemas.microsoft.com/office/drawing/2015/9/8/chartex" xmlns:cx2="http://schemas.microsoft.com/office/drawing/2015/10/21/chartex" xmlns:cx3="http://schemas.microsoft.com/office/drawing/2016/5/9/chartex" xmlns:cx4="http://schemas.microsoft.com/office/drawing/2016/5/10/chartex" xmlns:cx5="http://schemas.microsoft.com/office/drawing/2016/5/11/chartex" xmlns:cx6="http://schemas.microsoft.com/office/drawing/2016/5/12/chartex" xmlns:cx7="http://schemas.microsoft.com/office/drawing/2016/5/13/chartex" xmlns:cx8="http://schemas.microsoft.com/office/drawing/2016/5/14/chartex" xmlns:mc="http://schemas.openxmlformats.org/markup-compatibility/2006" xmlns:aink="http://schemas.microsoft.com/office/drawing/2016/ink" xmlns:am3d="http://schemas.microsoft.com/office/drawing/2017/model3d" xmlns:o="urn:schemas-microsoft-com:office:office" xmlns:r="http://schemas.openxmlformats.org/officeDocument/2006/relationships" xmlns:m="http://schemas.openxmlformats.org/officeDocument/2006/math" xmlns:v="urn:schemas-microsoft-com:vml" xmlns:wp14="http://schemas.microsoft.com/office/word/2010/wordprocessingDrawing" xmlns:wp="http://schemas.openxmlformats.org/drawingml/2006/wordprocessingDrawing" xmlns:w10="urn:schemas-microsoft-com:office:word" xmlns:w="http://schemas.openxmlformats.org/wordprocessingml/2006/main" xmlns:w14="http://schemas.microsoft.com/office/word/2010/wordml" xmlns:w15="http://schemas.microsoft.com/office/word/2012/wordml" xmlns:w16cid="http://schemas.microsoft.com/office/word/2016/wordml/cid" xmlns:w16se="http://schemas.microsoft.com/office/word/2015/wordml/symex" xmlns:wpg="http://schemas.microsoft.com/office/word/2010/wordprocessingGroup" xmlns:wpi="http://schemas.microsoft.com/office/word/2010/wordprocessingInk" xmlns:wne="http://schemas.microsoft.com/office/word/2006/wordml" xmlns:wps="http://schemas.microsoft.com/office/word/2010/wordprocessingShape" mc:Ignorable="w14 w15 w16se w16cid wp14">
+<w:document xmlns:wpc="http://schemas.microsoft.com/office/word/2010/wordprocessingCanvas" xmlns:cx="http://schemas.microsoft.com/office/drawing/2014/chartex" xmlns:cx1="http://schemas.microsoft.com/office/drawing/2015/9/8/chartex" xmlns:mc="http://schemas.openxmlformats.org/markup-compatibility/2006" xmlns:o="urn:schemas-microsoft-com:office:office" xmlns:r="http://schemas.openxmlformats.org/officeDocument/2006/relationships" xmlns:m="http://schemas.openxmlformats.org/officeDocument/2006/math" xmlns:v="urn:schemas-microsoft-com:vml" xmlns:wp14="http://schemas.microsoft.com/office/word/2010/wordprocessingDrawing" xmlns:wp="http://schemas.openxmlformats.org/drawingml/2006/wordprocessingDrawing" xmlns:w10="urn:schemas-microsoft-com:office:word" xmlns:w="http://schemas.openxmlformats.org/wordprocessingml/2006/main" xmlns:w14="http://schemas.microsoft.com/office/word/2010/wordml" xmlns:w15="http://schemas.microsoft.com/office/word/2012/wordml" xmlns:w16se="http://schemas.microsoft.com/office/word/2015/wordml/symex" xmlns:wpg="http://schemas.microsoft.com/office/word/2010/wordprocessingGroup" xmlns:wpi="http://schemas.microsoft.com/office/word/2010/wordprocessingInk" xmlns:wne="http://schemas.microsoft.com/office/word/2006/wordml" xmlns:wps="http://schemas.microsoft.com/office/word/2010/wordprocessingShape" mc:Ignorable="w14 w15 w16se wp14">
   <w:background w:color="A5A5A5" w:themeColor="background1" w:themeShade="A5"/>
   <w:body>
     <w:p>
@@ -2871,21 +2871,14 @@
         <w:pStyle w:val="Basic"/>
       </w:pPr>
       <w:r>
-        <w:t>This project will focus on generating maps designed for world settings to simplify and streamline world creation for table top roleplaying games (</w:t>
-      </w:r>
-      <w:proofErr w:type="spellStart"/>
-      <w:r>
-        <w:t>rpgs</w:t>
-      </w:r>
-      <w:proofErr w:type="spellEnd"/>
-      <w:r>
-        <w:t>), with a focus on fantasy settings similar to ones used in Dungeons and Dragons (D&amp;D)</w:t>
+        <w:t>This project will focus on generating maps designed for world settings to simplify and streamline world creation for table top roleplaying games (rpgs), with a focus on fantasy settings similar to ones used in Dungeons and Dragons (D&amp;D)</w:t>
       </w:r>
       <w:sdt>
         <w:sdtPr>
           <w:id w:val="707984949"/>
           <w:citation/>
         </w:sdtPr>
+        <w:sdtEndPr/>
         <w:sdtContent>
           <w:r>
             <w:fldChar w:fldCharType="begin"/>
@@ -2978,23 +2971,7 @@
         <w:pStyle w:val="Basic"/>
       </w:pPr>
       <w:r>
-        <w:t xml:space="preserve">The core aims of this project are to gain a deeper understanding of procedural techniques due to it being a complex and interesting field, produce a tool that simplified world creation for fantasy </w:t>
-      </w:r>
-      <w:proofErr w:type="spellStart"/>
-      <w:r>
-        <w:t>tabletop</w:t>
-      </w:r>
-      <w:proofErr w:type="spellEnd"/>
-      <w:r>
-        <w:t xml:space="preserve"> </w:t>
-      </w:r>
-      <w:proofErr w:type="spellStart"/>
-      <w:r>
-        <w:t>rpgs</w:t>
-      </w:r>
-      <w:proofErr w:type="spellEnd"/>
-      <w:r>
-        <w:t xml:space="preserve"> which will generate a world map which will contain biomes and continents with tools that will assist in managing the world</w:t>
+        <w:t>The core aims of this project are to gain a deeper understanding of procedural techniques due to it being a complex and interesting field, produce a tool that simplified world creation for fantasy tabletop rpgs which will generate a world map which will contain biomes and continents with tools that will assist in managing the world</w:t>
       </w:r>
       <w:r>
         <w:t>. This will</w:t>
@@ -3387,6 +3364,7 @@
           <w:id w:val="1200057416"/>
           <w:citation/>
         </w:sdtPr>
+        <w:sdtEndPr/>
         <w:sdtContent>
           <w:r>
             <w:fldChar w:fldCharType="begin"/>
@@ -3542,6 +3520,7 @@
           <w:id w:val="1888447211"/>
           <w:citation/>
         </w:sdtPr>
+        <w:sdtEndPr/>
         <w:sdtContent>
           <w:r>
             <w:fldChar w:fldCharType="begin"/>
@@ -3580,6 +3559,7 @@
           <w:id w:val="244540481"/>
           <w:citation/>
         </w:sdtPr>
+        <w:sdtEndPr/>
         <w:sdtContent>
           <w:r>
             <w:fldChar w:fldCharType="begin"/>
@@ -3615,6 +3595,7 @@
           <w:id w:val="2128892702"/>
           <w:citation/>
         </w:sdtPr>
+        <w:sdtEndPr/>
         <w:sdtContent>
           <w:r>
             <w:fldChar w:fldCharType="begin"/>
@@ -3683,6 +3664,7 @@
           <w:id w:val="652574240"/>
           <w:citation/>
         </w:sdtPr>
+        <w:sdtEndPr/>
         <w:sdtContent>
           <w:r>
             <w:fldChar w:fldCharType="begin"/>
@@ -3745,6 +3727,7 @@
           <w:id w:val="-1724449101"/>
           <w:citation/>
         </w:sdtPr>
+        <w:sdtEndPr/>
         <w:sdtContent>
           <w:r>
             <w:fldChar w:fldCharType="begin"/>
@@ -3845,6 +3828,7 @@
           <w:id w:val="96836688"/>
           <w:citation/>
         </w:sdtPr>
+        <w:sdtEndPr/>
         <w:sdtContent>
           <w:r>
             <w:fldChar w:fldCharType="begin"/>
@@ -3892,6 +3876,7 @@
           <w:id w:val="446826819"/>
           <w:citation/>
         </w:sdtPr>
+        <w:sdtEndPr/>
         <w:sdtContent>
           <w:r>
             <w:fldChar w:fldCharType="begin"/>
@@ -3941,6 +3926,7 @@
           <w:id w:val="-1390809855"/>
           <w:citation/>
         </w:sdtPr>
+        <w:sdtEndPr/>
         <w:sdtContent>
           <w:r>
             <w:fldChar w:fldCharType="begin"/>
@@ -4017,6 +4003,7 @@
           <w:id w:val="-2081202406"/>
           <w:citation/>
         </w:sdtPr>
+        <w:sdtEndPr/>
         <w:sdtContent>
           <w:r>
             <w:fldChar w:fldCharType="begin"/>
@@ -4195,19 +4182,15 @@
       <w:r>
         <w:t xml:space="preserve"> </w:t>
       </w:r>
-      <w:proofErr w:type="spellStart"/>
-      <w:r>
-        <w:t>Jceipek’s</w:t>
-      </w:r>
-      <w:proofErr w:type="spellEnd"/>
-      <w:r>
-        <w:t xml:space="preserve"> library for Voronoi and Delaunay triangulations</w:t>
+      <w:r>
+        <w:t>Jceipek’s library for Voronoi and Delaunay triangulations</w:t>
       </w:r>
       <w:sdt>
         <w:sdtPr>
           <w:id w:val="1979268427"/>
           <w:citation/>
         </w:sdtPr>
+        <w:sdtEndPr/>
         <w:sdtContent>
           <w:r>
             <w:fldChar w:fldCharType="begin"/>
@@ -4575,15 +4558,7 @@
         <w:t>,</w:t>
       </w:r>
       <w:r>
-        <w:t xml:space="preserve"> as it is a product designed to be used by people to assist with their table top gaming. People at Solent’s D20 </w:t>
-      </w:r>
-      <w:proofErr w:type="spellStart"/>
-      <w:r>
-        <w:t>tabletop</w:t>
-      </w:r>
-      <w:proofErr w:type="spellEnd"/>
-      <w:r>
-        <w:t xml:space="preserve"> gaming society will be approached and asked if they would like to provide feedback after using the application. </w:t>
+        <w:t xml:space="preserve"> as it is a product designed to be used by people to assist with their table top gaming. People at Solent’s D20 tabletop gaming society will be approached and asked if they would like to provide feedback after using the application. </w:t>
       </w:r>
     </w:p>
     <w:p>
@@ -4634,7 +4609,7 @@
             <v:path o:extrusionok="f" gradientshapeok="t" o:connecttype="rect"/>
             <o:lock v:ext="edit" aspectratio="t"/>
           </v:shapetype>
-          <v:shape id="_x0000_i1025" type="#_x0000_t75" style="width:446.95pt;height:4in">
+          <v:shape id="_x0000_i1025" type="#_x0000_t75" style="width:447pt;height:4in">
             <v:imagedata r:id="rId12" o:title="High Level class diagram"/>
           </v:shape>
         </w:pict>
@@ -4790,6 +4765,9 @@
         <w:lastRenderedPageBreak/>
         <w:t>Implementation</w:t>
       </w:r>
+      <w:r>
+        <w:t xml:space="preserve"> – 5500ish </w:t>
+      </w:r>
     </w:p>
     <w:p>
       <w:pPr>
@@ -4923,26 +4901,37 @@
     <w:p>
       <w:pPr>
         <w:pStyle w:val="Basic"/>
-      </w:pPr>
-    </w:p>
-    <w:p>
-      <w:pPr>
-        <w:pStyle w:val="personalHeading2"/>
-      </w:pPr>
-      <w:r>
-        <w:t>Formalized logbook</w:t>
-      </w:r>
-    </w:p>
-    <w:p>
-      <w:pPr>
-        <w:pStyle w:val="Basic"/>
         <w:numPr>
           <w:ilvl w:val="0"/>
           <w:numId w:val="14"/>
         </w:numPr>
-      </w:pPr>
-      <w:r>
-        <w:t xml:space="preserve">Formalized and professional version of logbook </w:t>
+        <w:rPr>
+          <w:color w:val="FF0000"/>
+          <w:sz w:val="32"/>
+          <w:szCs w:val="32"/>
+        </w:rPr>
+      </w:pPr>
+      <w:r>
+        <w:rPr>
+          <w:color w:val="FF0000"/>
+        </w:rPr>
+        <w:t>WHAT IS THIS SECTION MARK????</w:t>
+      </w:r>
+    </w:p>
+    <w:p>
+      <w:pPr>
+        <w:pStyle w:val="Basic"/>
+      </w:pPr>
+    </w:p>
+    <w:p>
+      <w:pPr>
+        <w:pStyle w:val="personalHeading2"/>
+      </w:pPr>
+      <w:r>
+        <w:t>Formalized logbook</w:t>
+      </w:r>
+      <w:r>
+        <w:t xml:space="preserve"> -550ish per timebox </w:t>
       </w:r>
     </w:p>
     <w:p>
@@ -4954,6 +4943,18 @@
         </w:numPr>
       </w:pPr>
       <w:r>
+        <w:t xml:space="preserve">Formalized and professional version of logbook </w:t>
+      </w:r>
+    </w:p>
+    <w:p>
+      <w:pPr>
+        <w:pStyle w:val="Basic"/>
+        <w:numPr>
+          <w:ilvl w:val="0"/>
+          <w:numId w:val="14"/>
+        </w:numPr>
+      </w:pPr>
+      <w:r>
         <w:t>Discussion of implementation chronologically by time</w:t>
       </w:r>
       <w:r>
@@ -4983,6 +4984,9 @@
         <w:lastRenderedPageBreak/>
         <w:t>Evaluations, Reflections and Future Development</w:t>
       </w:r>
+      <w:r>
+        <w:t xml:space="preserve"> -1500ish</w:t>
+      </w:r>
     </w:p>
     <w:p>
       <w:pPr>
@@ -5038,6 +5042,18 @@
       </w:pPr>
       <w:r>
         <w:t xml:space="preserve">• What went wrong? </w:t>
+      </w:r>
+    </w:p>
+    <w:p>
+      <w:pPr>
+        <w:pStyle w:val="Basic"/>
+        <w:numPr>
+          <w:ilvl w:val="1"/>
+          <w:numId w:val="9"/>
+        </w:numPr>
+      </w:pPr>
+      <w:r>
+        <w:t>Initial library was bad, had to change 2 days into starting.</w:t>
       </w:r>
     </w:p>
     <w:p>
@@ -5140,6 +5156,7 @@
           <w:docPartUnique/>
         </w:docPartObj>
       </w:sdtPr>
+      <w:sdtEndPr/>
       <w:sdtContent>
         <w:p>
           <w:pPr>
@@ -5167,6 +5184,7 @@
             <w:id w:val="-573587230"/>
             <w:bibliography/>
           </w:sdtPr>
+          <w:sdtEndPr/>
           <w:sdtContent>
             <w:p>
               <w:pPr>
@@ -5563,6 +5581,7 @@
           <w:docPartUnique/>
         </w:docPartObj>
       </w:sdtPr>
+      <w:sdtEndPr/>
       <w:sdtContent>
         <w:p>
           <w:pPr>
@@ -5578,6 +5597,7 @@
             <w:id w:val="111145805"/>
             <w:bibliography/>
           </w:sdtPr>
+          <w:sdtEndPr/>
           <w:sdtContent>
             <w:p>
               <w:pPr>
@@ -5817,14 +5837,12 @@
       <w:r>
         <w:t xml:space="preserve"> </w:t>
       </w:r>
-      <w:proofErr w:type="spellStart"/>
       <w:r>
         <w:t>gen</w:t>
       </w:r>
       <w:r>
-        <w:t>eneration</w:t>
-      </w:r>
-      <w:proofErr w:type="spellEnd"/>
+        <w:t>eration</w:t>
+      </w:r>
       <w:r>
         <w:t xml:space="preserve"> </w:t>
       </w:r>
@@ -5861,15 +5879,7 @@
         <w:t xml:space="preserve"> article</w:t>
       </w:r>
       <w:r>
-        <w:t xml:space="preserve"> covers using Voronoi diagrams to create terrain and uses </w:t>
-      </w:r>
-      <w:proofErr w:type="spellStart"/>
-      <w:r>
-        <w:t>whittaker</w:t>
-      </w:r>
-      <w:proofErr w:type="spellEnd"/>
-      <w:r>
-        <w:t xml:space="preserve"> diagrams to define biomes.</w:t>
+        <w:t xml:space="preserve"> covers using Voronoi diagrams to create terrain and uses whittaker diagrams to define biomes.</w:t>
       </w:r>
       <w:r>
         <w:t xml:space="preserve"> This will be a very useful article if this approach is taken as it goes through the entire process to generate terrain as the end result has all the generative features this project requires. </w:t>
@@ -5957,15 +5967,7 @@
         <w:t xml:space="preserve"> covers </w:t>
       </w:r>
       <w:r>
-        <w:t xml:space="preserve">the fortunes algorithm but does not do a good job of breaking it down </w:t>
-      </w:r>
-      <w:proofErr w:type="spellStart"/>
-      <w:r>
-        <w:t>a</w:t>
-      </w:r>
-      <w:proofErr w:type="spellEnd"/>
-      <w:r>
-        <w:t xml:space="preserve"> into easily understandable format.</w:t>
+        <w:t>the fortunes algorithm but does not do a good job of breaking it down a into easily understandable format.</w:t>
       </w:r>
     </w:p>
     <w:p>
@@ -6084,15 +6086,7 @@
         <w:t xml:space="preserve">This article covers </w:t>
       </w:r>
       <w:r>
-        <w:t xml:space="preserve">using </w:t>
-      </w:r>
-      <w:proofErr w:type="spellStart"/>
-      <w:r>
-        <w:t>Whittater</w:t>
-      </w:r>
-      <w:proofErr w:type="spellEnd"/>
-      <w:r>
-        <w:t xml:space="preserve"> diagrams to generate biomes on a polygonal map, also brings up Holdridge life zones could be used as an alternative </w:t>
+        <w:t xml:space="preserve">using Whittater diagrams to generate biomes on a polygonal map, also brings up Holdridge life zones could be used as an alternative </w:t>
       </w:r>
       <w:hyperlink r:id="rId24" w:history="1">
         <w:r>
@@ -6163,15 +6157,7 @@
       </w:r>
       <w:r>
         <w:br/>
-        <w:t xml:space="preserve">Towards </w:t>
-      </w:r>
-      <w:proofErr w:type="spellStart"/>
-      <w:r>
-        <w:t>multiobjective</w:t>
-      </w:r>
-      <w:proofErr w:type="spellEnd"/>
-      <w:r>
-        <w:t xml:space="preserve"> procedural map generation</w:t>
+        <w:t>Towards multiobjective procedural map generation</w:t>
       </w:r>
     </w:p>
     <w:p>
@@ -6485,13 +6471,8 @@
         <w:pStyle w:val="Basic"/>
       </w:pPr>
       <w:r>
-        <w:t xml:space="preserve">Figure 1 map from </w:t>
-      </w:r>
-      <w:proofErr w:type="spellStart"/>
-      <w:r>
-        <w:t>skyrim</w:t>
-      </w:r>
-      <w:proofErr w:type="spellEnd"/>
+        <w:t>Figure 1 map from skyrim</w:t>
+      </w:r>
       <w:r>
         <w:tab/>
       </w:r>
@@ -6859,13 +6840,8 @@
             <w:pPr>
               <w:pStyle w:val="NoSpacing"/>
             </w:pPr>
-            <w:proofErr w:type="spellStart"/>
-            <w:r>
-              <w:t>GDScript</w:t>
-            </w:r>
-            <w:proofErr w:type="spellEnd"/>
-            <w:r>
-              <w:t xml:space="preserve">, visual scripting, C# and C++ </w:t>
+            <w:r>
+              <w:t xml:space="preserve">GDScript, visual scripting, C# and C++ </w:t>
             </w:r>
             <w:hyperlink r:id="rId36" w:history="1">
               <w:r>
@@ -6955,13 +6931,8 @@
             <w:pPr>
               <w:pStyle w:val="NoSpacing"/>
             </w:pPr>
-            <w:proofErr w:type="spellStart"/>
-            <w:r>
-              <w:t>GameMaker</w:t>
-            </w:r>
-            <w:proofErr w:type="spellEnd"/>
-            <w:r>
-              <w:t xml:space="preserve"> Language (GML)</w:t>
+            <w:r>
+              <w:t>GameMaker Language (GML)</w:t>
             </w:r>
           </w:p>
         </w:tc>
@@ -7046,11 +7017,9 @@
             <w:pPr>
               <w:pStyle w:val="NoSpacing"/>
             </w:pPr>
-            <w:proofErr w:type="spellStart"/>
             <w:r>
               <w:t>Haxel</w:t>
             </w:r>
-            <w:proofErr w:type="spellEnd"/>
           </w:p>
         </w:tc>
         <w:tc>
@@ -7226,27 +7195,7 @@
           <w:sz w:val="22"/>
           <w:szCs w:val="22"/>
         </w:rPr>
-        <w:t xml:space="preserve">Setup event </w:t>
-      </w:r>
-      <w:proofErr w:type="gramStart"/>
-      <w:r>
-        <w:rPr>
-          <w:rFonts w:ascii="Arial" w:hAnsi="Arial" w:cs="Arial"/>
-          <w:color w:val="000000"/>
-          <w:sz w:val="22"/>
-          <w:szCs w:val="22"/>
-        </w:rPr>
-        <w:t>queue  (</w:t>
-      </w:r>
-      <w:proofErr w:type="gramEnd"/>
-      <w:r>
-        <w:rPr>
-          <w:rFonts w:ascii="Arial" w:hAnsi="Arial" w:cs="Arial"/>
-          <w:color w:val="000000"/>
-          <w:sz w:val="22"/>
-          <w:szCs w:val="22"/>
-        </w:rPr>
-        <w:t>Q)</w:t>
+        <w:t>Setup event queue  (Q)</w:t>
       </w:r>
     </w:p>
     <w:p>
@@ -7474,25 +7423,7 @@
           <w:color w:val="000000"/>
           <w:lang w:eastAsia="en-GB"/>
         </w:rPr>
-        <w:t xml:space="preserve">Add new site to </w:t>
-      </w:r>
-      <w:proofErr w:type="gramStart"/>
-      <w:r>
-        <w:rPr>
-          <w:rFonts w:ascii="Arial" w:eastAsia="Times New Roman" w:hAnsi="Arial" w:cs="Arial"/>
-          <w:color w:val="000000"/>
-          <w:lang w:eastAsia="en-GB"/>
-        </w:rPr>
-        <w:t>beachline(</w:t>
-      </w:r>
-      <w:proofErr w:type="gramEnd"/>
-      <w:r>
-        <w:rPr>
-          <w:rFonts w:ascii="Arial" w:eastAsia="Times New Roman" w:hAnsi="Arial" w:cs="Arial"/>
-          <w:color w:val="000000"/>
-          <w:lang w:eastAsia="en-GB"/>
-        </w:rPr>
-        <w:t>event point)</w:t>
+        <w:t>Add new site to beachline(event point)</w:t>
       </w:r>
     </w:p>
     <w:p>
@@ -7669,25 +7600,7 @@
           <w:color w:val="000000"/>
           <w:lang w:eastAsia="en-GB"/>
         </w:rPr>
-        <w:t xml:space="preserve">remove squeezed cell from </w:t>
-      </w:r>
-      <w:proofErr w:type="gramStart"/>
-      <w:r>
-        <w:rPr>
-          <w:rFonts w:ascii="Arial" w:eastAsia="Times New Roman" w:hAnsi="Arial" w:cs="Arial"/>
-          <w:color w:val="000000"/>
-          <w:lang w:eastAsia="en-GB"/>
-        </w:rPr>
-        <w:t>beachline(</w:t>
-      </w:r>
-      <w:proofErr w:type="gramEnd"/>
-      <w:r>
-        <w:rPr>
-          <w:rFonts w:ascii="Arial" w:eastAsia="Times New Roman" w:hAnsi="Arial" w:cs="Arial"/>
-          <w:color w:val="000000"/>
-          <w:lang w:eastAsia="en-GB"/>
-        </w:rPr>
-        <w:t xml:space="preserve">event point)  / circle event </w:t>
+        <w:t xml:space="preserve">remove squeezed cell from beachline(event point)  / circle event </w:t>
       </w:r>
     </w:p>
     <w:p>
@@ -7727,25 +7640,7 @@
           <w:lang w:eastAsia="en-GB"/>
         </w:rPr>
         <w:tab/>
-        <w:t xml:space="preserve">if EL || </w:t>
-      </w:r>
-      <w:proofErr w:type="gramStart"/>
-      <w:r>
-        <w:rPr>
-          <w:rFonts w:ascii="Arial" w:eastAsia="Times New Roman" w:hAnsi="Arial" w:cs="Arial"/>
-          <w:color w:val="000000"/>
-          <w:lang w:eastAsia="en-GB"/>
-        </w:rPr>
-        <w:t>ER  =</w:t>
-      </w:r>
-      <w:proofErr w:type="gramEnd"/>
-      <w:r>
-        <w:rPr>
-          <w:rFonts w:ascii="Arial" w:eastAsia="Times New Roman" w:hAnsi="Arial" w:cs="Arial"/>
-          <w:color w:val="000000"/>
-          <w:lang w:eastAsia="en-GB"/>
-        </w:rPr>
-        <w:t xml:space="preserve">= null </w:t>
+        <w:t xml:space="preserve">if EL || ER  == null </w:t>
       </w:r>
     </w:p>
     <w:p>
@@ -9615,21 +9510,7 @@
               <w:rPr>
                 <w:lang w:eastAsia="en-GB"/>
               </w:rPr>
-              <w:t xml:space="preserve">At the end of a day create backups of project locally, in the cloud (google drive) and on a memory stick encase </w:t>
-            </w:r>
-            <w:proofErr w:type="spellStart"/>
-            <w:r>
-              <w:rPr>
-                <w:lang w:eastAsia="en-GB"/>
-              </w:rPr>
-              <w:t>Github</w:t>
-            </w:r>
-            <w:proofErr w:type="spellEnd"/>
-            <w:r>
-              <w:rPr>
-                <w:lang w:eastAsia="en-GB"/>
-              </w:rPr>
-              <w:t xml:space="preserve"> were to fail.</w:t>
+              <w:t>At the end of a day create backups of project locally, in the cloud (google drive) and on a memory stick encase Github were to fail.</w:t>
             </w:r>
           </w:p>
         </w:tc>
@@ -10365,15 +10246,7 @@
         </w:numPr>
       </w:pPr>
       <w:r>
-        <w:t xml:space="preserve">Being on generating a mesh from </w:t>
-      </w:r>
-      <w:proofErr w:type="spellStart"/>
-      <w:r>
-        <w:t>voronoi</w:t>
-      </w:r>
-      <w:proofErr w:type="spellEnd"/>
-      <w:r>
-        <w:t xml:space="preserve"> diagram</w:t>
+        <w:t>Being on generating a mesh from voronoi diagram</w:t>
       </w:r>
     </w:p>
     <w:p>
@@ -10482,24 +10355,11 @@
           </wp:inline>
         </w:drawing>
       </w:r>
-      <w:proofErr w:type="spellStart"/>
-      <w:r>
-        <w:t>delancy</w:t>
-      </w:r>
-      <w:proofErr w:type="spellEnd"/>
-      <w:r>
-        <w:t xml:space="preserve"> list is not as long as the n vertices </w:t>
-      </w:r>
-      <w:r>
-        <w:t xml:space="preserve">when using </w:t>
-      </w:r>
-      <w:proofErr w:type="spellStart"/>
-      <w:r>
-        <w:t>sqMagnitude</w:t>
-      </w:r>
-      <w:proofErr w:type="spellEnd"/>
-      <w:r>
-        <w:t xml:space="preserve"> </w:t>
+      <w:r>
+        <w:t xml:space="preserve">delancy list is not as long as the n vertices </w:t>
+      </w:r>
+      <w:r>
+        <w:t xml:space="preserve">when using sqMagnitude </w:t>
       </w:r>
     </w:p>
     <w:p>
@@ -10711,6 +10571,16 @@
       <w:r>
         <w:t xml:space="preserve">no matter what data is being inputted the mesh is not being given a proper triangle list </w:t>
       </w:r>
+      <w:r>
+        <w:t xml:space="preserve">as calculating which points of make </w:t>
+      </w:r>
+      <w:r>
+        <w:lastRenderedPageBreak/>
+        <w:t>up each triangle wasn’t easy nor could I understand how to calculate it outside of A grid structure of vertices.</w:t>
+      </w:r>
+      <w:r>
+        <w:t xml:space="preserve"> Which voronoi diagrams aren’t</w:t>
+      </w:r>
     </w:p>
     <w:p>
       <w:pPr>
@@ -10721,7 +10591,6 @@
         </w:numPr>
       </w:pPr>
       <w:r>
-        <w:lastRenderedPageBreak/>
         <w:t xml:space="preserve">Added new library (don’t understand how to use it yet.) as </w:t>
       </w:r>
       <w:r>
@@ -10766,7 +10635,10 @@
         </w:numPr>
       </w:pPr>
       <w:r>
-        <w:t xml:space="preserve">Followed a tutorial on how to get triangle.net functioning </w:t>
+        <w:t>Followed a tutorial on how to get tria</w:t>
+      </w:r>
+      <w:r>
+        <w:t xml:space="preserve">ngle.net functioning. Using Delaunay  instead of Voronoi </w:t>
       </w:r>
       <w:hyperlink r:id="rId56" w:history="1">
         <w:r>
@@ -10779,8 +10651,6 @@
       <w:r>
         <w:t xml:space="preserve"> </w:t>
       </w:r>
-      <w:bookmarkStart w:id="29" w:name="_GoBack"/>
-      <w:bookmarkEnd w:id="29"/>
     </w:p>
     <w:p>
       <w:pPr>
@@ -10793,6 +10663,7 @@
       <w:r>
         <w:rPr>
           <w:noProof/>
+          <w:lang w:eastAsia="en-GB"/>
         </w:rPr>
         <w:drawing>
           <wp:inline distT="0" distB="0" distL="0" distR="0" wp14:anchorId="51D9A1B9" wp14:editId="695A9524">
@@ -10831,9 +10702,145 @@
         </w:drawing>
       </w:r>
     </w:p>
+    <w:p>
+      <w:pPr>
+        <w:pStyle w:val="Basic"/>
+      </w:pPr>
+      <w:r>
+        <w:t>05/03/19</w:t>
+      </w:r>
+    </w:p>
+    <w:p>
+      <w:pPr>
+        <w:pStyle w:val="Basic"/>
+        <w:numPr>
+          <w:ilvl w:val="0"/>
+          <w:numId w:val="9"/>
+        </w:numPr>
+      </w:pPr>
+      <w:r>
+        <w:rPr>
+          <w:noProof/>
+          <w:lang w:eastAsia="en-GB"/>
+        </w:rPr>
+        <w:lastRenderedPageBreak/>
+        <w:drawing>
+          <wp:inline distT="0" distB="0" distL="0" distR="0" wp14:anchorId="39D55FCF" wp14:editId="30044383">
+            <wp:extent cx="5731510" cy="4535170"/>
+            <wp:effectExtent l="0" t="0" r="2540" b="0"/>
+            <wp:docPr id="18" name="Picture 18"/>
+            <wp:cNvGraphicFramePr>
+              <a:graphicFrameLocks xmlns:a="http://schemas.openxmlformats.org/drawingml/2006/main" noChangeAspect="1"/>
+            </wp:cNvGraphicFramePr>
+            <a:graphic xmlns:a="http://schemas.openxmlformats.org/drawingml/2006/main">
+              <a:graphicData uri="http://schemas.openxmlformats.org/drawingml/2006/picture">
+                <pic:pic xmlns:pic="http://schemas.openxmlformats.org/drawingml/2006/picture">
+                  <pic:nvPicPr>
+                    <pic:cNvPr id="1" name=""/>
+                    <pic:cNvPicPr/>
+                  </pic:nvPicPr>
+                  <pic:blipFill>
+                    <a:blip r:embed="rId58"/>
+                    <a:stretch>
+                      <a:fillRect/>
+                    </a:stretch>
+                  </pic:blipFill>
+                  <pic:spPr>
+                    <a:xfrm>
+                      <a:off x="0" y="0"/>
+                      <a:ext cx="5731510" cy="4535170"/>
+                    </a:xfrm>
+                    <a:prstGeom prst="rect">
+                      <a:avLst/>
+                    </a:prstGeom>
+                  </pic:spPr>
+                </pic:pic>
+              </a:graphicData>
+            </a:graphic>
+          </wp:inline>
+        </w:drawing>
+      </w:r>
+    </w:p>
+    <w:p>
+      <w:pPr>
+        <w:pStyle w:val="Basic"/>
+        <w:numPr>
+          <w:ilvl w:val="0"/>
+          <w:numId w:val="9"/>
+        </w:numPr>
+      </w:pPr>
+      <w:r>
+        <w:t>This approach generates chunks based on a max tri count which maps them appear very interestingly.  With no viable seams between chunks</w:t>
+      </w:r>
+    </w:p>
+    <w:p>
+      <w:pPr>
+        <w:pStyle w:val="Basic"/>
+        <w:numPr>
+          <w:ilvl w:val="0"/>
+          <w:numId w:val="9"/>
+        </w:numPr>
+      </w:pPr>
+      <w:r>
+        <w:rPr>
+          <w:noProof/>
+          <w:lang w:eastAsia="en-GB"/>
+        </w:rPr>
+        <w:lastRenderedPageBreak/>
+        <w:drawing>
+          <wp:inline distT="0" distB="0" distL="0" distR="0" wp14:anchorId="36FFFF4E" wp14:editId="08270980">
+            <wp:extent cx="5731510" cy="4351020"/>
+            <wp:effectExtent l="0" t="0" r="2540" b="0"/>
+            <wp:docPr id="19" name="Picture 19"/>
+            <wp:cNvGraphicFramePr>
+              <a:graphicFrameLocks xmlns:a="http://schemas.openxmlformats.org/drawingml/2006/main" noChangeAspect="1"/>
+            </wp:cNvGraphicFramePr>
+            <a:graphic xmlns:a="http://schemas.openxmlformats.org/drawingml/2006/main">
+              <a:graphicData uri="http://schemas.openxmlformats.org/drawingml/2006/picture">
+                <pic:pic xmlns:pic="http://schemas.openxmlformats.org/drawingml/2006/picture">
+                  <pic:nvPicPr>
+                    <pic:cNvPr id="1" name=""/>
+                    <pic:cNvPicPr/>
+                  </pic:nvPicPr>
+                  <pic:blipFill>
+                    <a:blip r:embed="rId59"/>
+                    <a:stretch>
+                      <a:fillRect/>
+                    </a:stretch>
+                  </pic:blipFill>
+                  <pic:spPr>
+                    <a:xfrm>
+                      <a:off x="0" y="0"/>
+                      <a:ext cx="5731510" cy="4351020"/>
+                    </a:xfrm>
+                    <a:prstGeom prst="rect">
+                      <a:avLst/>
+                    </a:prstGeom>
+                  </pic:spPr>
+                </pic:pic>
+              </a:graphicData>
+            </a:graphic>
+          </wp:inline>
+        </w:drawing>
+      </w:r>
+    </w:p>
+    <w:p>
+      <w:pPr>
+        <w:pStyle w:val="Basic"/>
+        <w:numPr>
+          <w:ilvl w:val="0"/>
+          <w:numId w:val="9"/>
+        </w:numPr>
+      </w:pPr>
+      <w:r>
+        <w:t xml:space="preserve">Correctly generating uv’s based on triangle position. </w:t>
+      </w:r>
+      <w:bookmarkStart w:id="29" w:name="_GoBack"/>
+      <w:bookmarkEnd w:id="29"/>
+    </w:p>
     <w:sectPr>
-      <w:footerReference w:type="default" r:id="rId58"/>
-      <w:footerReference w:type="first" r:id="rId59"/>
+      <w:footerReference w:type="default" r:id="rId60"/>
+      <w:footerReference w:type="first" r:id="rId61"/>
       <w:pgSz w:w="11906" w:h="16838"/>
       <w:pgMar w:top="1440" w:right="1440" w:bottom="1440" w:left="1440" w:header="708" w:footer="708" w:gutter="0"/>
       <w:pgNumType w:fmt="upperLetter" w:start="1"/>
@@ -10846,7 +10853,7 @@
 </file>
 
 <file path=word/endnotes.xml><?xml version="1.0" encoding="utf-8"?>
-<w:endnotes xmlns:wpc="http://schemas.microsoft.com/office/word/2010/wordprocessingCanvas" xmlns:cx="http://schemas.microsoft.com/office/drawing/2014/chartex" xmlns:cx1="http://schemas.microsoft.com/office/drawing/2015/9/8/chartex" xmlns:cx2="http://schemas.microsoft.com/office/drawing/2015/10/21/chartex" xmlns:cx3="http://schemas.microsoft.com/office/drawing/2016/5/9/chartex" xmlns:cx4="http://schemas.microsoft.com/office/drawing/2016/5/10/chartex" xmlns:cx5="http://schemas.microsoft.com/office/drawing/2016/5/11/chartex" xmlns:cx6="http://schemas.microsoft.com/office/drawing/2016/5/12/chartex" xmlns:cx7="http://schemas.microsoft.com/office/drawing/2016/5/13/chartex" xmlns:cx8="http://schemas.microsoft.com/office/drawing/2016/5/14/chartex" xmlns:mc="http://schemas.openxmlformats.org/markup-compatibility/2006" xmlns:aink="http://schemas.microsoft.com/office/drawing/2016/ink" xmlns:am3d="http://schemas.microsoft.com/office/drawing/2017/model3d" xmlns:o="urn:schemas-microsoft-com:office:office" xmlns:r="http://schemas.openxmlformats.org/officeDocument/2006/relationships" xmlns:m="http://schemas.openxmlformats.org/officeDocument/2006/math" xmlns:v="urn:schemas-microsoft-com:vml" xmlns:wp14="http://schemas.microsoft.com/office/word/2010/wordprocessingDrawing" xmlns:wp="http://schemas.openxmlformats.org/drawingml/2006/wordprocessingDrawing" xmlns:w10="urn:schemas-microsoft-com:office:word" xmlns:w="http://schemas.openxmlformats.org/wordprocessingml/2006/main" xmlns:w14="http://schemas.microsoft.com/office/word/2010/wordml" xmlns:w15="http://schemas.microsoft.com/office/word/2012/wordml" xmlns:w16cid="http://schemas.microsoft.com/office/word/2016/wordml/cid" xmlns:w16se="http://schemas.microsoft.com/office/word/2015/wordml/symex" xmlns:wpg="http://schemas.microsoft.com/office/word/2010/wordprocessingGroup" xmlns:wpi="http://schemas.microsoft.com/office/word/2010/wordprocessingInk" xmlns:wne="http://schemas.microsoft.com/office/word/2006/wordml" xmlns:wps="http://schemas.microsoft.com/office/word/2010/wordprocessingShape" mc:Ignorable="w14 w15 w16se w16cid wp14">
+<w:endnotes xmlns:wpc="http://schemas.microsoft.com/office/word/2010/wordprocessingCanvas" xmlns:cx="http://schemas.microsoft.com/office/drawing/2014/chartex" xmlns:cx1="http://schemas.microsoft.com/office/drawing/2015/9/8/chartex" xmlns:mc="http://schemas.openxmlformats.org/markup-compatibility/2006" xmlns:o="urn:schemas-microsoft-com:office:office" xmlns:r="http://schemas.openxmlformats.org/officeDocument/2006/relationships" xmlns:m="http://schemas.openxmlformats.org/officeDocument/2006/math" xmlns:v="urn:schemas-microsoft-com:vml" xmlns:wp14="http://schemas.microsoft.com/office/word/2010/wordprocessingDrawing" xmlns:wp="http://schemas.openxmlformats.org/drawingml/2006/wordprocessingDrawing" xmlns:w10="urn:schemas-microsoft-com:office:word" xmlns:w="http://schemas.openxmlformats.org/wordprocessingml/2006/main" xmlns:w14="http://schemas.microsoft.com/office/word/2010/wordml" xmlns:w15="http://schemas.microsoft.com/office/word/2012/wordml" xmlns:w16se="http://schemas.microsoft.com/office/word/2015/wordml/symex" xmlns:wpg="http://schemas.microsoft.com/office/word/2010/wordprocessingGroup" xmlns:wpi="http://schemas.microsoft.com/office/word/2010/wordprocessingInk" xmlns:wne="http://schemas.microsoft.com/office/word/2006/wordml" xmlns:wps="http://schemas.microsoft.com/office/word/2010/wordprocessingShape" mc:Ignorable="w14 w15 w16se wp14">
   <w:endnote w:type="separator" w:id="-1">
     <w:p>
       <w:pPr>
@@ -10871,7 +10878,7 @@
 </file>
 
 <file path=word/footer1.xml><?xml version="1.0" encoding="utf-8"?>
-<w:ftr xmlns:wpc="http://schemas.microsoft.com/office/word/2010/wordprocessingCanvas" xmlns:cx="http://schemas.microsoft.com/office/drawing/2014/chartex" xmlns:cx1="http://schemas.microsoft.com/office/drawing/2015/9/8/chartex" xmlns:cx2="http://schemas.microsoft.com/office/drawing/2015/10/21/chartex" xmlns:cx3="http://schemas.microsoft.com/office/drawing/2016/5/9/chartex" xmlns:cx4="http://schemas.microsoft.com/office/drawing/2016/5/10/chartex" xmlns:cx5="http://schemas.microsoft.com/office/drawing/2016/5/11/chartex" xmlns:cx6="http://schemas.microsoft.com/office/drawing/2016/5/12/chartex" xmlns:cx7="http://schemas.microsoft.com/office/drawing/2016/5/13/chartex" xmlns:cx8="http://schemas.microsoft.com/office/drawing/2016/5/14/chartex" xmlns:mc="http://schemas.openxmlformats.org/markup-compatibility/2006" xmlns:aink="http://schemas.microsoft.com/office/drawing/2016/ink" xmlns:am3d="http://schemas.microsoft.com/office/drawing/2017/model3d" xmlns:o="urn:schemas-microsoft-com:office:office" xmlns:r="http://schemas.openxmlformats.org/officeDocument/2006/relationships" xmlns:m="http://schemas.openxmlformats.org/officeDocument/2006/math" xmlns:v="urn:schemas-microsoft-com:vml" xmlns:wp14="http://schemas.microsoft.com/office/word/2010/wordprocessingDrawing" xmlns:wp="http://schemas.openxmlformats.org/drawingml/2006/wordprocessingDrawing" xmlns:w10="urn:schemas-microsoft-com:office:word" xmlns:w="http://schemas.openxmlformats.org/wordprocessingml/2006/main" xmlns:w14="http://schemas.microsoft.com/office/word/2010/wordml" xmlns:w15="http://schemas.microsoft.com/office/word/2012/wordml" xmlns:w16cid="http://schemas.microsoft.com/office/word/2016/wordml/cid" xmlns:w16se="http://schemas.microsoft.com/office/word/2015/wordml/symex" xmlns:wpg="http://schemas.microsoft.com/office/word/2010/wordprocessingGroup" xmlns:wpi="http://schemas.microsoft.com/office/word/2010/wordprocessingInk" xmlns:wne="http://schemas.microsoft.com/office/word/2006/wordml" xmlns:wps="http://schemas.microsoft.com/office/word/2010/wordprocessingShape" mc:Ignorable="w14 w15 w16se w16cid wp14">
+<w:ftr xmlns:wpc="http://schemas.microsoft.com/office/word/2010/wordprocessingCanvas" xmlns:cx="http://schemas.microsoft.com/office/drawing/2014/chartex" xmlns:cx1="http://schemas.microsoft.com/office/drawing/2015/9/8/chartex" xmlns:mc="http://schemas.openxmlformats.org/markup-compatibility/2006" xmlns:o="urn:schemas-microsoft-com:office:office" xmlns:r="http://schemas.openxmlformats.org/officeDocument/2006/relationships" xmlns:m="http://schemas.openxmlformats.org/officeDocument/2006/math" xmlns:v="urn:schemas-microsoft-com:vml" xmlns:wp14="http://schemas.microsoft.com/office/word/2010/wordprocessingDrawing" xmlns:wp="http://schemas.openxmlformats.org/drawingml/2006/wordprocessingDrawing" xmlns:w10="urn:schemas-microsoft-com:office:word" xmlns:w="http://schemas.openxmlformats.org/wordprocessingml/2006/main" xmlns:w14="http://schemas.microsoft.com/office/word/2010/wordml" xmlns:w15="http://schemas.microsoft.com/office/word/2012/wordml" xmlns:w16se="http://schemas.microsoft.com/office/word/2015/wordml/symex" xmlns:wpg="http://schemas.microsoft.com/office/word/2010/wordprocessingGroup" xmlns:wpi="http://schemas.microsoft.com/office/word/2010/wordprocessingInk" xmlns:wne="http://schemas.microsoft.com/office/word/2006/wordml" xmlns:wps="http://schemas.microsoft.com/office/word/2010/wordprocessingShape" mc:Ignorable="w14 w15 w16se wp14">
   <w:p>
     <w:pPr>
       <w:pStyle w:val="Footer"/>
@@ -10893,7 +10900,7 @@
 </file>
 
 <file path=word/footer2.xml><?xml version="1.0" encoding="utf-8"?>
-<w:ftr xmlns:wpc="http://schemas.microsoft.com/office/word/2010/wordprocessingCanvas" xmlns:cx="http://schemas.microsoft.com/office/drawing/2014/chartex" xmlns:cx1="http://schemas.microsoft.com/office/drawing/2015/9/8/chartex" xmlns:cx2="http://schemas.microsoft.com/office/drawing/2015/10/21/chartex" xmlns:cx3="http://schemas.microsoft.com/office/drawing/2016/5/9/chartex" xmlns:cx4="http://schemas.microsoft.com/office/drawing/2016/5/10/chartex" xmlns:cx5="http://schemas.microsoft.com/office/drawing/2016/5/11/chartex" xmlns:cx6="http://schemas.microsoft.com/office/drawing/2016/5/12/chartex" xmlns:cx7="http://schemas.microsoft.com/office/drawing/2016/5/13/chartex" xmlns:cx8="http://schemas.microsoft.com/office/drawing/2016/5/14/chartex" xmlns:mc="http://schemas.openxmlformats.org/markup-compatibility/2006" xmlns:aink="http://schemas.microsoft.com/office/drawing/2016/ink" xmlns:am3d="http://schemas.microsoft.com/office/drawing/2017/model3d" xmlns:o="urn:schemas-microsoft-com:office:office" xmlns:r="http://schemas.openxmlformats.org/officeDocument/2006/relationships" xmlns:m="http://schemas.openxmlformats.org/officeDocument/2006/math" xmlns:v="urn:schemas-microsoft-com:vml" xmlns:wp14="http://schemas.microsoft.com/office/word/2010/wordprocessingDrawing" xmlns:wp="http://schemas.openxmlformats.org/drawingml/2006/wordprocessingDrawing" xmlns:w10="urn:schemas-microsoft-com:office:word" xmlns:w="http://schemas.openxmlformats.org/wordprocessingml/2006/main" xmlns:w14="http://schemas.microsoft.com/office/word/2010/wordml" xmlns:w15="http://schemas.microsoft.com/office/word/2012/wordml" xmlns:w16cid="http://schemas.microsoft.com/office/word/2016/wordml/cid" xmlns:w16se="http://schemas.microsoft.com/office/word/2015/wordml/symex" xmlns:wpg="http://schemas.microsoft.com/office/word/2010/wordprocessingGroup" xmlns:wpi="http://schemas.microsoft.com/office/word/2010/wordprocessingInk" xmlns:wne="http://schemas.microsoft.com/office/word/2006/wordml" xmlns:wps="http://schemas.microsoft.com/office/word/2010/wordprocessingShape" mc:Ignorable="w14 w15 w16se w16cid wp14">
+<w:ftr xmlns:wpc="http://schemas.microsoft.com/office/word/2010/wordprocessingCanvas" xmlns:cx="http://schemas.microsoft.com/office/drawing/2014/chartex" xmlns:cx1="http://schemas.microsoft.com/office/drawing/2015/9/8/chartex" xmlns:mc="http://schemas.openxmlformats.org/markup-compatibility/2006" xmlns:o="urn:schemas-microsoft-com:office:office" xmlns:r="http://schemas.openxmlformats.org/officeDocument/2006/relationships" xmlns:m="http://schemas.openxmlformats.org/officeDocument/2006/math" xmlns:v="urn:schemas-microsoft-com:vml" xmlns:wp14="http://schemas.microsoft.com/office/word/2010/wordprocessingDrawing" xmlns:wp="http://schemas.openxmlformats.org/drawingml/2006/wordprocessingDrawing" xmlns:w10="urn:schemas-microsoft-com:office:word" xmlns:w="http://schemas.openxmlformats.org/wordprocessingml/2006/main" xmlns:w14="http://schemas.microsoft.com/office/word/2010/wordml" xmlns:w15="http://schemas.microsoft.com/office/word/2012/wordml" xmlns:w16se="http://schemas.microsoft.com/office/word/2015/wordml/symex" xmlns:wpg="http://schemas.microsoft.com/office/word/2010/wordprocessingGroup" xmlns:wpi="http://schemas.microsoft.com/office/word/2010/wordprocessingInk" xmlns:wne="http://schemas.microsoft.com/office/word/2006/wordml" xmlns:wps="http://schemas.microsoft.com/office/word/2010/wordprocessingShape" mc:Ignorable="w14 w15 w16se wp14">
   <w:p>
     <w:pPr>
       <w:pStyle w:val="Footer"/>
@@ -10909,7 +10916,7 @@
 </file>
 
 <file path=word/footer3.xml><?xml version="1.0" encoding="utf-8"?>
-<w:ftr xmlns:wpc="http://schemas.microsoft.com/office/word/2010/wordprocessingCanvas" xmlns:cx="http://schemas.microsoft.com/office/drawing/2014/chartex" xmlns:cx1="http://schemas.microsoft.com/office/drawing/2015/9/8/chartex" xmlns:cx2="http://schemas.microsoft.com/office/drawing/2015/10/21/chartex" xmlns:cx3="http://schemas.microsoft.com/office/drawing/2016/5/9/chartex" xmlns:cx4="http://schemas.microsoft.com/office/drawing/2016/5/10/chartex" xmlns:cx5="http://schemas.microsoft.com/office/drawing/2016/5/11/chartex" xmlns:cx6="http://schemas.microsoft.com/office/drawing/2016/5/12/chartex" xmlns:cx7="http://schemas.microsoft.com/office/drawing/2016/5/13/chartex" xmlns:cx8="http://schemas.microsoft.com/office/drawing/2016/5/14/chartex" xmlns:mc="http://schemas.openxmlformats.org/markup-compatibility/2006" xmlns:aink="http://schemas.microsoft.com/office/drawing/2016/ink" xmlns:am3d="http://schemas.microsoft.com/office/drawing/2017/model3d" xmlns:o="urn:schemas-microsoft-com:office:office" xmlns:r="http://schemas.openxmlformats.org/officeDocument/2006/relationships" xmlns:m="http://schemas.openxmlformats.org/officeDocument/2006/math" xmlns:v="urn:schemas-microsoft-com:vml" xmlns:wp14="http://schemas.microsoft.com/office/word/2010/wordprocessingDrawing" xmlns:wp="http://schemas.openxmlformats.org/drawingml/2006/wordprocessingDrawing" xmlns:w10="urn:schemas-microsoft-com:office:word" xmlns:w="http://schemas.openxmlformats.org/wordprocessingml/2006/main" xmlns:w14="http://schemas.microsoft.com/office/word/2010/wordml" xmlns:w15="http://schemas.microsoft.com/office/word/2012/wordml" xmlns:w16cid="http://schemas.microsoft.com/office/word/2016/wordml/cid" xmlns:w16se="http://schemas.microsoft.com/office/word/2015/wordml/symex" xmlns:wpg="http://schemas.microsoft.com/office/word/2010/wordprocessingGroup" xmlns:wpi="http://schemas.microsoft.com/office/word/2010/wordprocessingInk" xmlns:wne="http://schemas.microsoft.com/office/word/2006/wordml" xmlns:wps="http://schemas.microsoft.com/office/word/2010/wordprocessingShape" mc:Ignorable="w14 w15 w16se w16cid wp14">
+<w:ftr xmlns:wpc="http://schemas.microsoft.com/office/word/2010/wordprocessingCanvas" xmlns:cx="http://schemas.microsoft.com/office/drawing/2014/chartex" xmlns:cx1="http://schemas.microsoft.com/office/drawing/2015/9/8/chartex" xmlns:mc="http://schemas.openxmlformats.org/markup-compatibility/2006" xmlns:o="urn:schemas-microsoft-com:office:office" xmlns:r="http://schemas.openxmlformats.org/officeDocument/2006/relationships" xmlns:m="http://schemas.openxmlformats.org/officeDocument/2006/math" xmlns:v="urn:schemas-microsoft-com:vml" xmlns:wp14="http://schemas.microsoft.com/office/word/2010/wordprocessingDrawing" xmlns:wp="http://schemas.openxmlformats.org/drawingml/2006/wordprocessingDrawing" xmlns:w10="urn:schemas-microsoft-com:office:word" xmlns:w="http://schemas.openxmlformats.org/wordprocessingml/2006/main" xmlns:w14="http://schemas.microsoft.com/office/word/2010/wordml" xmlns:w15="http://schemas.microsoft.com/office/word/2012/wordml" xmlns:w16se="http://schemas.microsoft.com/office/word/2015/wordml/symex" xmlns:wpg="http://schemas.microsoft.com/office/word/2010/wordprocessingGroup" xmlns:wpi="http://schemas.microsoft.com/office/word/2010/wordprocessingInk" xmlns:wne="http://schemas.microsoft.com/office/word/2006/wordml" xmlns:wps="http://schemas.microsoft.com/office/word/2010/wordprocessingShape" mc:Ignorable="w14 w15 w16se wp14">
   <w:sdt>
     <w:sdtPr>
       <w:id w:val="2137368629"/>
@@ -10962,7 +10969,7 @@
 </file>
 
 <file path=word/footer4.xml><?xml version="1.0" encoding="utf-8"?>
-<w:ftr xmlns:wpc="http://schemas.microsoft.com/office/word/2010/wordprocessingCanvas" xmlns:cx="http://schemas.microsoft.com/office/drawing/2014/chartex" xmlns:cx1="http://schemas.microsoft.com/office/drawing/2015/9/8/chartex" xmlns:cx2="http://schemas.microsoft.com/office/drawing/2015/10/21/chartex" xmlns:cx3="http://schemas.microsoft.com/office/drawing/2016/5/9/chartex" xmlns:cx4="http://schemas.microsoft.com/office/drawing/2016/5/10/chartex" xmlns:cx5="http://schemas.microsoft.com/office/drawing/2016/5/11/chartex" xmlns:cx6="http://schemas.microsoft.com/office/drawing/2016/5/12/chartex" xmlns:cx7="http://schemas.microsoft.com/office/drawing/2016/5/13/chartex" xmlns:cx8="http://schemas.microsoft.com/office/drawing/2016/5/14/chartex" xmlns:mc="http://schemas.openxmlformats.org/markup-compatibility/2006" xmlns:aink="http://schemas.microsoft.com/office/drawing/2016/ink" xmlns:am3d="http://schemas.microsoft.com/office/drawing/2017/model3d" xmlns:o="urn:schemas-microsoft-com:office:office" xmlns:r="http://schemas.openxmlformats.org/officeDocument/2006/relationships" xmlns:m="http://schemas.openxmlformats.org/officeDocument/2006/math" xmlns:v="urn:schemas-microsoft-com:vml" xmlns:wp14="http://schemas.microsoft.com/office/word/2010/wordprocessingDrawing" xmlns:wp="http://schemas.openxmlformats.org/drawingml/2006/wordprocessingDrawing" xmlns:w10="urn:schemas-microsoft-com:office:word" xmlns:w="http://schemas.openxmlformats.org/wordprocessingml/2006/main" xmlns:w14="http://schemas.microsoft.com/office/word/2010/wordml" xmlns:w15="http://schemas.microsoft.com/office/word/2012/wordml" xmlns:w16cid="http://schemas.microsoft.com/office/word/2016/wordml/cid" xmlns:w16se="http://schemas.microsoft.com/office/word/2015/wordml/symex" xmlns:wpg="http://schemas.microsoft.com/office/word/2010/wordprocessingGroup" xmlns:wpi="http://schemas.microsoft.com/office/word/2010/wordprocessingInk" xmlns:wne="http://schemas.microsoft.com/office/word/2006/wordml" xmlns:wps="http://schemas.microsoft.com/office/word/2010/wordprocessingShape" mc:Ignorable="w14 w15 w16se w16cid wp14">
+<w:ftr xmlns:wpc="http://schemas.microsoft.com/office/word/2010/wordprocessingCanvas" xmlns:cx="http://schemas.microsoft.com/office/drawing/2014/chartex" xmlns:cx1="http://schemas.microsoft.com/office/drawing/2015/9/8/chartex" xmlns:mc="http://schemas.openxmlformats.org/markup-compatibility/2006" xmlns:o="urn:schemas-microsoft-com:office:office" xmlns:r="http://schemas.openxmlformats.org/officeDocument/2006/relationships" xmlns:m="http://schemas.openxmlformats.org/officeDocument/2006/math" xmlns:v="urn:schemas-microsoft-com:vml" xmlns:wp14="http://schemas.microsoft.com/office/word/2010/wordprocessingDrawing" xmlns:wp="http://schemas.openxmlformats.org/drawingml/2006/wordprocessingDrawing" xmlns:w10="urn:schemas-microsoft-com:office:word" xmlns:w="http://schemas.openxmlformats.org/wordprocessingml/2006/main" xmlns:w14="http://schemas.microsoft.com/office/word/2010/wordml" xmlns:w15="http://schemas.microsoft.com/office/word/2012/wordml" xmlns:w16se="http://schemas.microsoft.com/office/word/2015/wordml/symex" xmlns:wpg="http://schemas.microsoft.com/office/word/2010/wordprocessingGroup" xmlns:wpi="http://schemas.microsoft.com/office/word/2010/wordprocessingInk" xmlns:wne="http://schemas.microsoft.com/office/word/2006/wordml" xmlns:wps="http://schemas.microsoft.com/office/word/2010/wordprocessingShape" mc:Ignorable="w14 w15 w16se wp14">
   <w:sdt>
     <w:sdtPr>
       <w:id w:val="1513573299"/>
@@ -11015,7 +11022,7 @@
 </file>
 
 <file path=word/footer5.xml><?xml version="1.0" encoding="utf-8"?>
-<w:ftr xmlns:wpc="http://schemas.microsoft.com/office/word/2010/wordprocessingCanvas" xmlns:cx="http://schemas.microsoft.com/office/drawing/2014/chartex" xmlns:cx1="http://schemas.microsoft.com/office/drawing/2015/9/8/chartex" xmlns:cx2="http://schemas.microsoft.com/office/drawing/2015/10/21/chartex" xmlns:cx3="http://schemas.microsoft.com/office/drawing/2016/5/9/chartex" xmlns:cx4="http://schemas.microsoft.com/office/drawing/2016/5/10/chartex" xmlns:cx5="http://schemas.microsoft.com/office/drawing/2016/5/11/chartex" xmlns:cx6="http://schemas.microsoft.com/office/drawing/2016/5/12/chartex" xmlns:cx7="http://schemas.microsoft.com/office/drawing/2016/5/13/chartex" xmlns:cx8="http://schemas.microsoft.com/office/drawing/2016/5/14/chartex" xmlns:mc="http://schemas.openxmlformats.org/markup-compatibility/2006" xmlns:aink="http://schemas.microsoft.com/office/drawing/2016/ink" xmlns:am3d="http://schemas.microsoft.com/office/drawing/2017/model3d" xmlns:o="urn:schemas-microsoft-com:office:office" xmlns:r="http://schemas.openxmlformats.org/officeDocument/2006/relationships" xmlns:m="http://schemas.openxmlformats.org/officeDocument/2006/math" xmlns:v="urn:schemas-microsoft-com:vml" xmlns:wp14="http://schemas.microsoft.com/office/word/2010/wordprocessingDrawing" xmlns:wp="http://schemas.openxmlformats.org/drawingml/2006/wordprocessingDrawing" xmlns:w10="urn:schemas-microsoft-com:office:word" xmlns:w="http://schemas.openxmlformats.org/wordprocessingml/2006/main" xmlns:w14="http://schemas.microsoft.com/office/word/2010/wordml" xmlns:w15="http://schemas.microsoft.com/office/word/2012/wordml" xmlns:w16cid="http://schemas.microsoft.com/office/word/2016/wordml/cid" xmlns:w16se="http://schemas.microsoft.com/office/word/2015/wordml/symex" xmlns:wpg="http://schemas.microsoft.com/office/word/2010/wordprocessingGroup" xmlns:wpi="http://schemas.microsoft.com/office/word/2010/wordprocessingInk" xmlns:wne="http://schemas.microsoft.com/office/word/2006/wordml" xmlns:wps="http://schemas.microsoft.com/office/word/2010/wordprocessingShape" mc:Ignorable="w14 w15 w16se w16cid wp14">
+<w:ftr xmlns:wpc="http://schemas.microsoft.com/office/word/2010/wordprocessingCanvas" xmlns:cx="http://schemas.microsoft.com/office/drawing/2014/chartex" xmlns:cx1="http://schemas.microsoft.com/office/drawing/2015/9/8/chartex" xmlns:mc="http://schemas.openxmlformats.org/markup-compatibility/2006" xmlns:o="urn:schemas-microsoft-com:office:office" xmlns:r="http://schemas.openxmlformats.org/officeDocument/2006/relationships" xmlns:m="http://schemas.openxmlformats.org/officeDocument/2006/math" xmlns:v="urn:schemas-microsoft-com:vml" xmlns:wp14="http://schemas.microsoft.com/office/word/2010/wordprocessingDrawing" xmlns:wp="http://schemas.openxmlformats.org/drawingml/2006/wordprocessingDrawing" xmlns:w10="urn:schemas-microsoft-com:office:word" xmlns:w="http://schemas.openxmlformats.org/wordprocessingml/2006/main" xmlns:w14="http://schemas.microsoft.com/office/word/2010/wordml" xmlns:w15="http://schemas.microsoft.com/office/word/2012/wordml" xmlns:w16se="http://schemas.microsoft.com/office/word/2015/wordml/symex" xmlns:wpg="http://schemas.microsoft.com/office/word/2010/wordprocessingGroup" xmlns:wpi="http://schemas.microsoft.com/office/word/2010/wordprocessingInk" xmlns:wne="http://schemas.microsoft.com/office/word/2006/wordml" xmlns:wps="http://schemas.microsoft.com/office/word/2010/wordprocessingShape" mc:Ignorable="w14 w15 w16se wp14">
   <w:sdt>
     <w:sdtPr>
       <w:id w:val="-763754992"/>
@@ -11048,7 +11055,7 @@
           <w:rPr>
             <w:noProof/>
           </w:rPr>
-          <w:t>N</w:t>
+          <w:t>R</w:t>
         </w:r>
         <w:r>
           <w:rPr>
@@ -11074,7 +11081,7 @@
 </file>
 
 <file path=word/footer6.xml><?xml version="1.0" encoding="utf-8"?>
-<w:ftr xmlns:wpc="http://schemas.microsoft.com/office/word/2010/wordprocessingCanvas" xmlns:cx="http://schemas.microsoft.com/office/drawing/2014/chartex" xmlns:cx1="http://schemas.microsoft.com/office/drawing/2015/9/8/chartex" xmlns:cx2="http://schemas.microsoft.com/office/drawing/2015/10/21/chartex" xmlns:cx3="http://schemas.microsoft.com/office/drawing/2016/5/9/chartex" xmlns:cx4="http://schemas.microsoft.com/office/drawing/2016/5/10/chartex" xmlns:cx5="http://schemas.microsoft.com/office/drawing/2016/5/11/chartex" xmlns:cx6="http://schemas.microsoft.com/office/drawing/2016/5/12/chartex" xmlns:cx7="http://schemas.microsoft.com/office/drawing/2016/5/13/chartex" xmlns:cx8="http://schemas.microsoft.com/office/drawing/2016/5/14/chartex" xmlns:mc="http://schemas.openxmlformats.org/markup-compatibility/2006" xmlns:aink="http://schemas.microsoft.com/office/drawing/2016/ink" xmlns:am3d="http://schemas.microsoft.com/office/drawing/2017/model3d" xmlns:o="urn:schemas-microsoft-com:office:office" xmlns:r="http://schemas.openxmlformats.org/officeDocument/2006/relationships" xmlns:m="http://schemas.openxmlformats.org/officeDocument/2006/math" xmlns:v="urn:schemas-microsoft-com:vml" xmlns:wp14="http://schemas.microsoft.com/office/word/2010/wordprocessingDrawing" xmlns:wp="http://schemas.openxmlformats.org/drawingml/2006/wordprocessingDrawing" xmlns:w10="urn:schemas-microsoft-com:office:word" xmlns:w="http://schemas.openxmlformats.org/wordprocessingml/2006/main" xmlns:w14="http://schemas.microsoft.com/office/word/2010/wordml" xmlns:w15="http://schemas.microsoft.com/office/word/2012/wordml" xmlns:w16cid="http://schemas.microsoft.com/office/word/2016/wordml/cid" xmlns:w16se="http://schemas.microsoft.com/office/word/2015/wordml/symex" xmlns:wpg="http://schemas.microsoft.com/office/word/2010/wordprocessingGroup" xmlns:wpi="http://schemas.microsoft.com/office/word/2010/wordprocessingInk" xmlns:wne="http://schemas.microsoft.com/office/word/2006/wordml" xmlns:wps="http://schemas.microsoft.com/office/word/2010/wordprocessingShape" mc:Ignorable="w14 w15 w16se w16cid wp14">
+<w:ftr xmlns:wpc="http://schemas.microsoft.com/office/word/2010/wordprocessingCanvas" xmlns:cx="http://schemas.microsoft.com/office/drawing/2014/chartex" xmlns:cx1="http://schemas.microsoft.com/office/drawing/2015/9/8/chartex" xmlns:mc="http://schemas.openxmlformats.org/markup-compatibility/2006" xmlns:o="urn:schemas-microsoft-com:office:office" xmlns:r="http://schemas.openxmlformats.org/officeDocument/2006/relationships" xmlns:m="http://schemas.openxmlformats.org/officeDocument/2006/math" xmlns:v="urn:schemas-microsoft-com:vml" xmlns:wp14="http://schemas.microsoft.com/office/word/2010/wordprocessingDrawing" xmlns:wp="http://schemas.openxmlformats.org/drawingml/2006/wordprocessingDrawing" xmlns:w10="urn:schemas-microsoft-com:office:word" xmlns:w="http://schemas.openxmlformats.org/wordprocessingml/2006/main" xmlns:w14="http://schemas.microsoft.com/office/word/2010/wordml" xmlns:w15="http://schemas.microsoft.com/office/word/2012/wordml" xmlns:w16se="http://schemas.microsoft.com/office/word/2015/wordml/symex" xmlns:wpg="http://schemas.microsoft.com/office/word/2010/wordprocessingGroup" xmlns:wpi="http://schemas.microsoft.com/office/word/2010/wordprocessingInk" xmlns:wne="http://schemas.microsoft.com/office/word/2006/wordml" xmlns:wps="http://schemas.microsoft.com/office/word/2010/wordprocessingShape" mc:Ignorable="w14 w15 w16se wp14">
   <w:sdt>
     <w:sdtPr>
       <w:id w:val="-118684615"/>
@@ -11133,7 +11140,7 @@
 </file>
 
 <file path=word/footnotes.xml><?xml version="1.0" encoding="utf-8"?>
-<w:footnotes xmlns:wpc="http://schemas.microsoft.com/office/word/2010/wordprocessingCanvas" xmlns:cx="http://schemas.microsoft.com/office/drawing/2014/chartex" xmlns:cx1="http://schemas.microsoft.com/office/drawing/2015/9/8/chartex" xmlns:cx2="http://schemas.microsoft.com/office/drawing/2015/10/21/chartex" xmlns:cx3="http://schemas.microsoft.com/office/drawing/2016/5/9/chartex" xmlns:cx4="http://schemas.microsoft.com/office/drawing/2016/5/10/chartex" xmlns:cx5="http://schemas.microsoft.com/office/drawing/2016/5/11/chartex" xmlns:cx6="http://schemas.microsoft.com/office/drawing/2016/5/12/chartex" xmlns:cx7="http://schemas.microsoft.com/office/drawing/2016/5/13/chartex" xmlns:cx8="http://schemas.microsoft.com/office/drawing/2016/5/14/chartex" xmlns:mc="http://schemas.openxmlformats.org/markup-compatibility/2006" xmlns:aink="http://schemas.microsoft.com/office/drawing/2016/ink" xmlns:am3d="http://schemas.microsoft.com/office/drawing/2017/model3d" xmlns:o="urn:schemas-microsoft-com:office:office" xmlns:r="http://schemas.openxmlformats.org/officeDocument/2006/relationships" xmlns:m="http://schemas.openxmlformats.org/officeDocument/2006/math" xmlns:v="urn:schemas-microsoft-com:vml" xmlns:wp14="http://schemas.microsoft.com/office/word/2010/wordprocessingDrawing" xmlns:wp="http://schemas.openxmlformats.org/drawingml/2006/wordprocessingDrawing" xmlns:w10="urn:schemas-microsoft-com:office:word" xmlns:w="http://schemas.openxmlformats.org/wordprocessingml/2006/main" xmlns:w14="http://schemas.microsoft.com/office/word/2010/wordml" xmlns:w15="http://schemas.microsoft.com/office/word/2012/wordml" xmlns:w16cid="http://schemas.microsoft.com/office/word/2016/wordml/cid" xmlns:w16se="http://schemas.microsoft.com/office/word/2015/wordml/symex" xmlns:wpg="http://schemas.microsoft.com/office/word/2010/wordprocessingGroup" xmlns:wpi="http://schemas.microsoft.com/office/word/2010/wordprocessingInk" xmlns:wne="http://schemas.microsoft.com/office/word/2006/wordml" xmlns:wps="http://schemas.microsoft.com/office/word/2010/wordprocessingShape" mc:Ignorable="w14 w15 w16se w16cid wp14">
+<w:footnotes xmlns:wpc="http://schemas.microsoft.com/office/word/2010/wordprocessingCanvas" xmlns:cx="http://schemas.microsoft.com/office/drawing/2014/chartex" xmlns:cx1="http://schemas.microsoft.com/office/drawing/2015/9/8/chartex" xmlns:mc="http://schemas.openxmlformats.org/markup-compatibility/2006" xmlns:o="urn:schemas-microsoft-com:office:office" xmlns:r="http://schemas.openxmlformats.org/officeDocument/2006/relationships" xmlns:m="http://schemas.openxmlformats.org/officeDocument/2006/math" xmlns:v="urn:schemas-microsoft-com:vml" xmlns:wp14="http://schemas.microsoft.com/office/word/2010/wordprocessingDrawing" xmlns:wp="http://schemas.openxmlformats.org/drawingml/2006/wordprocessingDrawing" xmlns:w10="urn:schemas-microsoft-com:office:word" xmlns:w="http://schemas.openxmlformats.org/wordprocessingml/2006/main" xmlns:w14="http://schemas.microsoft.com/office/word/2010/wordml" xmlns:w15="http://schemas.microsoft.com/office/word/2012/wordml" xmlns:w16se="http://schemas.microsoft.com/office/word/2015/wordml/symex" xmlns:wpg="http://schemas.microsoft.com/office/word/2010/wordprocessingGroup" xmlns:wpi="http://schemas.microsoft.com/office/word/2010/wordprocessingInk" xmlns:wne="http://schemas.microsoft.com/office/word/2006/wordml" xmlns:wps="http://schemas.microsoft.com/office/word/2010/wordprocessingShape" mc:Ignorable="w14 w15 w16se wp14">
   <w:footnote w:type="separator" w:id="-1">
     <w:p>
       <w:pPr>
@@ -11158,7 +11165,7 @@
 </file>
 
 <file path=word/header1.xml><?xml version="1.0" encoding="utf-8"?>
-<w:hdr xmlns:wpc="http://schemas.microsoft.com/office/word/2010/wordprocessingCanvas" xmlns:cx="http://schemas.microsoft.com/office/drawing/2014/chartex" xmlns:cx1="http://schemas.microsoft.com/office/drawing/2015/9/8/chartex" xmlns:cx2="http://schemas.microsoft.com/office/drawing/2015/10/21/chartex" xmlns:cx3="http://schemas.microsoft.com/office/drawing/2016/5/9/chartex" xmlns:cx4="http://schemas.microsoft.com/office/drawing/2016/5/10/chartex" xmlns:cx5="http://schemas.microsoft.com/office/drawing/2016/5/11/chartex" xmlns:cx6="http://schemas.microsoft.com/office/drawing/2016/5/12/chartex" xmlns:cx7="http://schemas.microsoft.com/office/drawing/2016/5/13/chartex" xmlns:cx8="http://schemas.microsoft.com/office/drawing/2016/5/14/chartex" xmlns:mc="http://schemas.openxmlformats.org/markup-compatibility/2006" xmlns:aink="http://schemas.microsoft.com/office/drawing/2016/ink" xmlns:am3d="http://schemas.microsoft.com/office/drawing/2017/model3d" xmlns:o="urn:schemas-microsoft-com:office:office" xmlns:r="http://schemas.openxmlformats.org/officeDocument/2006/relationships" xmlns:m="http://schemas.openxmlformats.org/officeDocument/2006/math" xmlns:v="urn:schemas-microsoft-com:vml" xmlns:wp14="http://schemas.microsoft.com/office/word/2010/wordprocessingDrawing" xmlns:wp="http://schemas.openxmlformats.org/drawingml/2006/wordprocessingDrawing" xmlns:w10="urn:schemas-microsoft-com:office:word" xmlns:w="http://schemas.openxmlformats.org/wordprocessingml/2006/main" xmlns:w14="http://schemas.microsoft.com/office/word/2010/wordml" xmlns:w15="http://schemas.microsoft.com/office/word/2012/wordml" xmlns:w16cid="http://schemas.microsoft.com/office/word/2016/wordml/cid" xmlns:w16se="http://schemas.microsoft.com/office/word/2015/wordml/symex" xmlns:wpg="http://schemas.microsoft.com/office/word/2010/wordprocessingGroup" xmlns:wpi="http://schemas.microsoft.com/office/word/2010/wordprocessingInk" xmlns:wne="http://schemas.microsoft.com/office/word/2006/wordml" xmlns:wps="http://schemas.microsoft.com/office/word/2010/wordprocessingShape" mc:Ignorable="w14 w15 w16se w16cid wp14">
+<w:hdr xmlns:wpc="http://schemas.microsoft.com/office/word/2010/wordprocessingCanvas" xmlns:cx="http://schemas.microsoft.com/office/drawing/2014/chartex" xmlns:cx1="http://schemas.microsoft.com/office/drawing/2015/9/8/chartex" xmlns:mc="http://schemas.openxmlformats.org/markup-compatibility/2006" xmlns:o="urn:schemas-microsoft-com:office:office" xmlns:r="http://schemas.openxmlformats.org/officeDocument/2006/relationships" xmlns:m="http://schemas.openxmlformats.org/officeDocument/2006/math" xmlns:v="urn:schemas-microsoft-com:vml" xmlns:wp14="http://schemas.microsoft.com/office/word/2010/wordprocessingDrawing" xmlns:wp="http://schemas.openxmlformats.org/drawingml/2006/wordprocessingDrawing" xmlns:w10="urn:schemas-microsoft-com:office:word" xmlns:w="http://schemas.openxmlformats.org/wordprocessingml/2006/main" xmlns:w14="http://schemas.microsoft.com/office/word/2010/wordml" xmlns:w15="http://schemas.microsoft.com/office/word/2012/wordml" xmlns:w16se="http://schemas.microsoft.com/office/word/2015/wordml/symex" xmlns:wpg="http://schemas.microsoft.com/office/word/2010/wordprocessingGroup" xmlns:wpi="http://schemas.microsoft.com/office/word/2010/wordprocessingInk" xmlns:wne="http://schemas.microsoft.com/office/word/2006/wordml" xmlns:wps="http://schemas.microsoft.com/office/word/2010/wordprocessingShape" mc:Ignorable="w14 w15 w16se wp14">
   <w:p>
     <w:pPr>
       <w:pStyle w:val="Header"/>
@@ -11175,7 +11182,7 @@
 </file>
 
 <file path=word/header2.xml><?xml version="1.0" encoding="utf-8"?>
-<w:hdr xmlns:wpc="http://schemas.microsoft.com/office/word/2010/wordprocessingCanvas" xmlns:cx="http://schemas.microsoft.com/office/drawing/2014/chartex" xmlns:cx1="http://schemas.microsoft.com/office/drawing/2015/9/8/chartex" xmlns:cx2="http://schemas.microsoft.com/office/drawing/2015/10/21/chartex" xmlns:cx3="http://schemas.microsoft.com/office/drawing/2016/5/9/chartex" xmlns:cx4="http://schemas.microsoft.com/office/drawing/2016/5/10/chartex" xmlns:cx5="http://schemas.microsoft.com/office/drawing/2016/5/11/chartex" xmlns:cx6="http://schemas.microsoft.com/office/drawing/2016/5/12/chartex" xmlns:cx7="http://schemas.microsoft.com/office/drawing/2016/5/13/chartex" xmlns:cx8="http://schemas.microsoft.com/office/drawing/2016/5/14/chartex" xmlns:mc="http://schemas.openxmlformats.org/markup-compatibility/2006" xmlns:aink="http://schemas.microsoft.com/office/drawing/2016/ink" xmlns:am3d="http://schemas.microsoft.com/office/drawing/2017/model3d" xmlns:o="urn:schemas-microsoft-com:office:office" xmlns:r="http://schemas.openxmlformats.org/officeDocument/2006/relationships" xmlns:m="http://schemas.openxmlformats.org/officeDocument/2006/math" xmlns:v="urn:schemas-microsoft-com:vml" xmlns:wp14="http://schemas.microsoft.com/office/word/2010/wordprocessingDrawing" xmlns:wp="http://schemas.openxmlformats.org/drawingml/2006/wordprocessingDrawing" xmlns:w10="urn:schemas-microsoft-com:office:word" xmlns:w="http://schemas.openxmlformats.org/wordprocessingml/2006/main" xmlns:w14="http://schemas.microsoft.com/office/word/2010/wordml" xmlns:w15="http://schemas.microsoft.com/office/word/2012/wordml" xmlns:w16cid="http://schemas.microsoft.com/office/word/2016/wordml/cid" xmlns:w16se="http://schemas.microsoft.com/office/word/2015/wordml/symex" xmlns:wpg="http://schemas.microsoft.com/office/word/2010/wordprocessingGroup" xmlns:wpi="http://schemas.microsoft.com/office/word/2010/wordprocessingInk" xmlns:wne="http://schemas.microsoft.com/office/word/2006/wordml" xmlns:wps="http://schemas.microsoft.com/office/word/2010/wordprocessingShape" mc:Ignorable="w14 w15 w16se w16cid wp14">
+<w:hdr xmlns:wpc="http://schemas.microsoft.com/office/word/2010/wordprocessingCanvas" xmlns:cx="http://schemas.microsoft.com/office/drawing/2014/chartex" xmlns:cx1="http://schemas.microsoft.com/office/drawing/2015/9/8/chartex" xmlns:mc="http://schemas.openxmlformats.org/markup-compatibility/2006" xmlns:o="urn:schemas-microsoft-com:office:office" xmlns:r="http://schemas.openxmlformats.org/officeDocument/2006/relationships" xmlns:m="http://schemas.openxmlformats.org/officeDocument/2006/math" xmlns:v="urn:schemas-microsoft-com:vml" xmlns:wp14="http://schemas.microsoft.com/office/word/2010/wordprocessingDrawing" xmlns:wp="http://schemas.openxmlformats.org/drawingml/2006/wordprocessingDrawing" xmlns:w10="urn:schemas-microsoft-com:office:word" xmlns:w="http://schemas.openxmlformats.org/wordprocessingml/2006/main" xmlns:w14="http://schemas.microsoft.com/office/word/2010/wordml" xmlns:w15="http://schemas.microsoft.com/office/word/2012/wordml" xmlns:w16se="http://schemas.microsoft.com/office/word/2015/wordml/symex" xmlns:wpg="http://schemas.microsoft.com/office/word/2010/wordprocessingGroup" xmlns:wpi="http://schemas.microsoft.com/office/word/2010/wordprocessingInk" xmlns:wne="http://schemas.microsoft.com/office/word/2006/wordml" xmlns:wps="http://schemas.microsoft.com/office/word/2010/wordprocessingShape" mc:Ignorable="w14 w15 w16se wp14">
   <w:p>
     <w:pPr>
       <w:pStyle w:val="Header"/>
@@ -11192,7 +11199,7 @@
 </file>
 
 <file path=word/numbering.xml><?xml version="1.0" encoding="utf-8"?>
-<w:numbering xmlns:wpc="http://schemas.microsoft.com/office/word/2010/wordprocessingCanvas" xmlns:cx="http://schemas.microsoft.com/office/drawing/2014/chartex" xmlns:cx1="http://schemas.microsoft.com/office/drawing/2015/9/8/chartex" xmlns:cx2="http://schemas.microsoft.com/office/drawing/2015/10/21/chartex" xmlns:cx3="http://schemas.microsoft.com/office/drawing/2016/5/9/chartex" xmlns:cx4="http://schemas.microsoft.com/office/drawing/2016/5/10/chartex" xmlns:cx5="http://schemas.microsoft.com/office/drawing/2016/5/11/chartex" xmlns:cx6="http://schemas.microsoft.com/office/drawing/2016/5/12/chartex" xmlns:cx7="http://schemas.microsoft.com/office/drawing/2016/5/13/chartex" xmlns:cx8="http://schemas.microsoft.com/office/drawing/2016/5/14/chartex" xmlns:mc="http://schemas.openxmlformats.org/markup-compatibility/2006" xmlns:aink="http://schemas.microsoft.com/office/drawing/2016/ink" xmlns:am3d="http://schemas.microsoft.com/office/drawing/2017/model3d" xmlns:o="urn:schemas-microsoft-com:office:office" xmlns:r="http://schemas.openxmlformats.org/officeDocument/2006/relationships" xmlns:m="http://schemas.openxmlformats.org/officeDocument/2006/math" xmlns:v="urn:schemas-microsoft-com:vml" xmlns:wp14="http://schemas.microsoft.com/office/word/2010/wordprocessingDrawing" xmlns:wp="http://schemas.openxmlformats.org/drawingml/2006/wordprocessingDrawing" xmlns:w10="urn:schemas-microsoft-com:office:word" xmlns:w="http://schemas.openxmlformats.org/wordprocessingml/2006/main" xmlns:w14="http://schemas.microsoft.com/office/word/2010/wordml" xmlns:w15="http://schemas.microsoft.com/office/word/2012/wordml" xmlns:w16cid="http://schemas.microsoft.com/office/word/2016/wordml/cid" xmlns:w16se="http://schemas.microsoft.com/office/word/2015/wordml/symex" xmlns:wpg="http://schemas.microsoft.com/office/word/2010/wordprocessingGroup" xmlns:wpi="http://schemas.microsoft.com/office/word/2010/wordprocessingInk" xmlns:wne="http://schemas.microsoft.com/office/word/2006/wordml" xmlns:wps="http://schemas.microsoft.com/office/word/2010/wordprocessingShape" mc:Ignorable="w14 w15 w16se w16cid wp14">
+<w:numbering xmlns:wpc="http://schemas.microsoft.com/office/word/2010/wordprocessingCanvas" xmlns:cx="http://schemas.microsoft.com/office/drawing/2014/chartex" xmlns:cx1="http://schemas.microsoft.com/office/drawing/2015/9/8/chartex" xmlns:mc="http://schemas.openxmlformats.org/markup-compatibility/2006" xmlns:o="urn:schemas-microsoft-com:office:office" xmlns:r="http://schemas.openxmlformats.org/officeDocument/2006/relationships" xmlns:m="http://schemas.openxmlformats.org/officeDocument/2006/math" xmlns:v="urn:schemas-microsoft-com:vml" xmlns:wp14="http://schemas.microsoft.com/office/word/2010/wordprocessingDrawing" xmlns:wp="http://schemas.openxmlformats.org/drawingml/2006/wordprocessingDrawing" xmlns:w10="urn:schemas-microsoft-com:office:word" xmlns:w="http://schemas.openxmlformats.org/wordprocessingml/2006/main" xmlns:w14="http://schemas.microsoft.com/office/word/2010/wordml" xmlns:w15="http://schemas.microsoft.com/office/word/2012/wordml" xmlns:w16se="http://schemas.microsoft.com/office/word/2015/wordml/symex" xmlns:wpg="http://schemas.microsoft.com/office/word/2010/wordprocessingGroup" xmlns:wpi="http://schemas.microsoft.com/office/word/2010/wordprocessingInk" xmlns:wne="http://schemas.microsoft.com/office/word/2006/wordml" xmlns:wps="http://schemas.microsoft.com/office/word/2010/wordprocessingShape" mc:Ignorable="w14 w15 w16se wp14">
   <w:abstractNum w:abstractNumId="0" w15:restartNumberingAfterBreak="0">
     <w:nsid w:val="1509332A"/>
     <w:multiLevelType w:val="hybridMultilevel"/>
@@ -12536,7 +12543,7 @@
 </file>
 
 <file path=word/styles.xml><?xml version="1.0" encoding="utf-8"?>
-<w:styles xmlns:mc="http://schemas.openxmlformats.org/markup-compatibility/2006" xmlns:r="http://schemas.openxmlformats.org/officeDocument/2006/relationships" xmlns:w="http://schemas.openxmlformats.org/wordprocessingml/2006/main" xmlns:w14="http://schemas.microsoft.com/office/word/2010/wordml" xmlns:w15="http://schemas.microsoft.com/office/word/2012/wordml" xmlns:w16cid="http://schemas.microsoft.com/office/word/2016/wordml/cid" xmlns:w16se="http://schemas.microsoft.com/office/word/2015/wordml/symex" mc:Ignorable="w14 w15 w16se w16cid">
+<w:styles xmlns:mc="http://schemas.openxmlformats.org/markup-compatibility/2006" xmlns:r="http://schemas.openxmlformats.org/officeDocument/2006/relationships" xmlns:w="http://schemas.openxmlformats.org/wordprocessingml/2006/main" xmlns:w14="http://schemas.microsoft.com/office/word/2010/wordml" xmlns:w15="http://schemas.microsoft.com/office/word/2012/wordml" xmlns:w16se="http://schemas.microsoft.com/office/word/2015/wordml/symex" mc:Ignorable="w14 w15 w16se">
   <w:docDefaults>
     <w:rPrDefault>
       <w:rPr>
@@ -12552,7 +12559,7 @@
       </w:pPr>
     </w:pPrDefault>
   </w:docDefaults>
-  <w:latentStyles w:defLockedState="0" w:defUIPriority="99" w:defSemiHidden="0" w:defUnhideWhenUsed="0" w:defQFormat="0" w:count="375">
+  <w:latentStyles w:defLockedState="0" w:defUIPriority="99" w:defSemiHidden="0" w:defUnhideWhenUsed="0" w:defQFormat="0" w:count="371">
     <w:lsdException w:name="Normal" w:uiPriority="0" w:qFormat="1"/>
     <w:lsdException w:name="heading 1" w:uiPriority="9" w:qFormat="1"/>
     <w:lsdException w:name="heading 2" w:semiHidden="1" w:uiPriority="9" w:unhideWhenUsed="1" w:qFormat="1"/>
@@ -12658,6 +12665,7 @@
     <w:lsdException w:name="HTML Sample" w:semiHidden="1" w:unhideWhenUsed="1"/>
     <w:lsdException w:name="HTML Typewriter" w:semiHidden="1" w:unhideWhenUsed="1"/>
     <w:lsdException w:name="HTML Variable" w:semiHidden="1" w:unhideWhenUsed="1"/>
+    <w:lsdException w:name="Normal Table" w:semiHidden="1" w:unhideWhenUsed="1"/>
     <w:lsdException w:name="annotation subject" w:semiHidden="1" w:unhideWhenUsed="1"/>
     <w:lsdException w:name="No List" w:semiHidden="1" w:unhideWhenUsed="1"/>
     <w:lsdException w:name="Outline List 1" w:semiHidden="1" w:unhideWhenUsed="1"/>
@@ -12701,8 +12709,10 @@
     <w:lsdException w:name="Table Elegant" w:semiHidden="1" w:unhideWhenUsed="1"/>
     <w:lsdException w:name="Table Professional" w:semiHidden="1" w:unhideWhenUsed="1"/>
     <w:lsdException w:name="Table Subtle 1" w:semiHidden="1" w:unhideWhenUsed="1"/>
+    <w:lsdException w:name="Table Subtle 2" w:semiHidden="1" w:unhideWhenUsed="1"/>
     <w:lsdException w:name="Table Web 1" w:semiHidden="1" w:unhideWhenUsed="1"/>
     <w:lsdException w:name="Table Web 2" w:semiHidden="1" w:unhideWhenUsed="1"/>
+    <w:lsdException w:name="Table Web 3" w:semiHidden="1" w:unhideWhenUsed="1"/>
     <w:lsdException w:name="Balloon Text" w:semiHidden="1" w:unhideWhenUsed="1"/>
     <w:lsdException w:name="Table Grid" w:uiPriority="39"/>
     <w:lsdException w:name="Table Theme" w:semiHidden="1" w:unhideWhenUsed="1"/>
@@ -12921,10 +12931,6 @@
     <w:lsdException w:name="List Table 5 Dark Accent 6" w:uiPriority="50"/>
     <w:lsdException w:name="List Table 6 Colorful Accent 6" w:uiPriority="51"/>
     <w:lsdException w:name="List Table 7 Colorful Accent 6" w:uiPriority="52"/>
-    <w:lsdException w:name="Mention" w:semiHidden="1" w:unhideWhenUsed="1"/>
-    <w:lsdException w:name="Smart Hyperlink" w:semiHidden="1" w:unhideWhenUsed="1"/>
-    <w:lsdException w:name="Hashtag" w:semiHidden="1" w:unhideWhenUsed="1"/>
-    <w:lsdException w:name="Unresolved Mention" w:semiHidden="1" w:unhideWhenUsed="1"/>
   </w:latentStyles>
   <w:style w:type="paragraph" w:default="1" w:styleId="Normal">
     <w:name w:val="Normal"/>
@@ -13641,7 +13647,7 @@
       <w:shd w:val="clear" w:color="auto" w:fill="E1DFDD"/>
     </w:rPr>
   </w:style>
-  <w:style w:type="character" w:styleId="UnresolvedMention">
+  <w:style w:type="character" w:customStyle="1" w:styleId="UnresolvedMention">
     <w:name w:val="Unresolved Mention"/>
     <w:basedOn w:val="DefaultParagraphFont"/>
     <w:uiPriority w:val="99"/>
@@ -14246,7 +14252,7 @@
 </file>
 
 <file path=customXml/itemProps1.xml><?xml version="1.0" encoding="utf-8"?>
-<ds:datastoreItem xmlns:ds="http://schemas.openxmlformats.org/officeDocument/2006/customXml" ds:itemID="{14C82337-AA17-4AAB-A668-E2728DD73083}">
+<ds:datastoreItem xmlns:ds="http://schemas.openxmlformats.org/officeDocument/2006/customXml" ds:itemID="{1C6301E0-BCBA-4923-8B89-BE0C11E98AFC}">
   <ds:schemaRefs>
     <ds:schemaRef ds:uri="http://schemas.openxmlformats.org/officeDocument/2006/bibliography"/>
   </ds:schemaRefs>

</xml_diff>

<commit_message>
applying a texture to mesh, probable perlin being displayed
</commit_message>
<xml_diff>
--- a/Documentation/Oliver Mills Q12339911 Final Project Report.docx
+++ b/Documentation/Oliver Mills Q12339911 Final Project Report.docx
@@ -10835,12 +10835,78 @@
       <w:r>
         <w:t xml:space="preserve">Correctly generating uv’s based on triangle position. </w:t>
       </w:r>
+    </w:p>
+    <w:p>
+      <w:pPr>
+        <w:pStyle w:val="Basic"/>
+        <w:numPr>
+          <w:ilvl w:val="0"/>
+          <w:numId w:val="9"/>
+        </w:numPr>
+      </w:pPr>
+      <w:r>
+        <w:rPr>
+          <w:noProof/>
+          <w:lang w:eastAsia="en-GB"/>
+        </w:rPr>
+        <w:lastRenderedPageBreak/>
+        <w:drawing>
+          <wp:inline distT="0" distB="0" distL="0" distR="0" wp14:anchorId="5FFBE5EB" wp14:editId="1C81F0FB">
+            <wp:extent cx="5731510" cy="4163695"/>
+            <wp:effectExtent l="0" t="0" r="2540" b="8255"/>
+            <wp:docPr id="20" name="Picture 20"/>
+            <wp:cNvGraphicFramePr>
+              <a:graphicFrameLocks xmlns:a="http://schemas.openxmlformats.org/drawingml/2006/main" noChangeAspect="1"/>
+            </wp:cNvGraphicFramePr>
+            <a:graphic xmlns:a="http://schemas.openxmlformats.org/drawingml/2006/main">
+              <a:graphicData uri="http://schemas.openxmlformats.org/drawingml/2006/picture">
+                <pic:pic xmlns:pic="http://schemas.openxmlformats.org/drawingml/2006/picture">
+                  <pic:nvPicPr>
+                    <pic:cNvPr id="1" name=""/>
+                    <pic:cNvPicPr/>
+                  </pic:nvPicPr>
+                  <pic:blipFill>
+                    <a:blip r:embed="rId60"/>
+                    <a:stretch>
+                      <a:fillRect/>
+                    </a:stretch>
+                  </pic:blipFill>
+                  <pic:spPr>
+                    <a:xfrm>
+                      <a:off x="0" y="0"/>
+                      <a:ext cx="5731510" cy="4163695"/>
+                    </a:xfrm>
+                    <a:prstGeom prst="rect">
+                      <a:avLst/>
+                    </a:prstGeom>
+                  </pic:spPr>
+                </pic:pic>
+              </a:graphicData>
+            </a:graphic>
+          </wp:inline>
+        </w:drawing>
+      </w:r>
+    </w:p>
+    <w:p>
+      <w:pPr>
+        <w:pStyle w:val="Basic"/>
+        <w:numPr>
+          <w:ilvl w:val="0"/>
+          <w:numId w:val="9"/>
+        </w:numPr>
+      </w:pPr>
+      <w:r>
+        <w:t xml:space="preserve">Perlin noise applied to mesh as texture?  ( I think, it looks like it ) only 2 colours from the look of it. </w:t>
+      </w:r>
+      <w:r>
+        <w:t xml:space="preserve"> Also height map is going to have been done at this point aswell. </w:t>
+      </w:r>
       <w:bookmarkStart w:id="29" w:name="_GoBack"/>
       <w:bookmarkEnd w:id="29"/>
     </w:p>
     <w:sectPr>
-      <w:footerReference w:type="default" r:id="rId60"/>
-      <w:footerReference w:type="first" r:id="rId61"/>
+      <w:footerReference w:type="default" r:id="rId61"/>
+      <w:footerReference w:type="first" r:id="rId62"/>
       <w:pgSz w:w="11906" w:h="16838"/>
       <w:pgMar w:top="1440" w:right="1440" w:bottom="1440" w:left="1440" w:header="708" w:footer="708" w:gutter="0"/>
       <w:pgNumType w:fmt="upperLetter" w:start="1"/>
@@ -11055,7 +11121,7 @@
           <w:rPr>
             <w:noProof/>
           </w:rPr>
-          <w:t>R</w:t>
+          <w:t>S</w:t>
         </w:r>
         <w:r>
           <w:rPr>
@@ -14252,7 +14318,7 @@
 </file>
 
 <file path=customXml/itemProps1.xml><?xml version="1.0" encoding="utf-8"?>
-<ds:datastoreItem xmlns:ds="http://schemas.openxmlformats.org/officeDocument/2006/customXml" ds:itemID="{1C6301E0-BCBA-4923-8B89-BE0C11E98AFC}">
+<ds:datastoreItem xmlns:ds="http://schemas.openxmlformats.org/officeDocument/2006/customXml" ds:itemID="{5173B1E3-7B60-4B2C-B6B3-BB53DFD5F3DF}">
   <ds:schemaRefs>
     <ds:schemaRef ds:uri="http://schemas.openxmlformats.org/officeDocument/2006/bibliography"/>
   </ds:schemaRefs>

</xml_diff>

<commit_message>
colourmap is now being used for a texture
Colours do not appear to be applying correctly
</commit_message>
<xml_diff>
--- a/Documentation/Oliver Mills Q12339911 Final Project Report.docx
+++ b/Documentation/Oliver Mills Q12339911 Final Project Report.docx
@@ -10901,12 +10901,513 @@
       <w:r>
         <w:t xml:space="preserve"> Also height map is going to have been done at this point aswell. </w:t>
       </w:r>
+    </w:p>
+    <w:p>
+      <w:pPr>
+        <w:pStyle w:val="Basic"/>
+        <w:numPr>
+          <w:ilvl w:val="0"/>
+          <w:numId w:val="9"/>
+        </w:numPr>
+      </w:pPr>
+      <w:r>
+        <w:rPr>
+          <w:noProof/>
+          <w:lang w:eastAsia="en-GB"/>
+        </w:rPr>
+        <w:lastRenderedPageBreak/>
+        <w:drawing>
+          <wp:inline distT="0" distB="0" distL="0" distR="0" wp14:anchorId="0B33DCBA" wp14:editId="7D6068B1">
+            <wp:extent cx="5731510" cy="4072890"/>
+            <wp:effectExtent l="0" t="0" r="2540" b="3810"/>
+            <wp:docPr id="21" name="Picture 21"/>
+            <wp:cNvGraphicFramePr>
+              <a:graphicFrameLocks xmlns:a="http://schemas.openxmlformats.org/drawingml/2006/main" noChangeAspect="1"/>
+            </wp:cNvGraphicFramePr>
+            <a:graphic xmlns:a="http://schemas.openxmlformats.org/drawingml/2006/main">
+              <a:graphicData uri="http://schemas.openxmlformats.org/drawingml/2006/picture">
+                <pic:pic xmlns:pic="http://schemas.openxmlformats.org/drawingml/2006/picture">
+                  <pic:nvPicPr>
+                    <pic:cNvPr id="1" name=""/>
+                    <pic:cNvPicPr/>
+                  </pic:nvPicPr>
+                  <pic:blipFill>
+                    <a:blip r:embed="rId61"/>
+                    <a:stretch>
+                      <a:fillRect/>
+                    </a:stretch>
+                  </pic:blipFill>
+                  <pic:spPr>
+                    <a:xfrm>
+                      <a:off x="0" y="0"/>
+                      <a:ext cx="5731510" cy="4072890"/>
+                    </a:xfrm>
+                    <a:prstGeom prst="rect">
+                      <a:avLst/>
+                    </a:prstGeom>
+                  </pic:spPr>
+                </pic:pic>
+              </a:graphicData>
+            </a:graphic>
+          </wp:inline>
+        </w:drawing>
+      </w:r>
+    </w:p>
+    <w:p>
+      <w:pPr>
+        <w:pStyle w:val="Basic"/>
+        <w:numPr>
+          <w:ilvl w:val="0"/>
+          <w:numId w:val="9"/>
+        </w:numPr>
+      </w:pPr>
+      <w:r>
+        <w:t xml:space="preserve">Trying to just replace colours under a certain value seems ineffective. :/ </w:t>
+      </w:r>
+    </w:p>
+    <w:p>
+      <w:pPr>
+        <w:pStyle w:val="Basic"/>
+        <w:numPr>
+          <w:ilvl w:val="0"/>
+          <w:numId w:val="9"/>
+        </w:numPr>
+      </w:pPr>
+      <w:r>
+        <w:rPr>
+          <w:noProof/>
+          <w:lang w:eastAsia="en-GB"/>
+        </w:rPr>
+        <w:drawing>
+          <wp:inline distT="0" distB="0" distL="0" distR="0" wp14:anchorId="413783B1" wp14:editId="3A5D8382">
+            <wp:extent cx="5731510" cy="3577590"/>
+            <wp:effectExtent l="0" t="0" r="2540" b="3810"/>
+            <wp:docPr id="22" name="Picture 22"/>
+            <wp:cNvGraphicFramePr>
+              <a:graphicFrameLocks xmlns:a="http://schemas.openxmlformats.org/drawingml/2006/main" noChangeAspect="1"/>
+            </wp:cNvGraphicFramePr>
+            <a:graphic xmlns:a="http://schemas.openxmlformats.org/drawingml/2006/main">
+              <a:graphicData uri="http://schemas.openxmlformats.org/drawingml/2006/picture">
+                <pic:pic xmlns:pic="http://schemas.openxmlformats.org/drawingml/2006/picture">
+                  <pic:nvPicPr>
+                    <pic:cNvPr id="1" name=""/>
+                    <pic:cNvPicPr/>
+                  </pic:nvPicPr>
+                  <pic:blipFill>
+                    <a:blip r:embed="rId62"/>
+                    <a:stretch>
+                      <a:fillRect/>
+                    </a:stretch>
+                  </pic:blipFill>
+                  <pic:spPr>
+                    <a:xfrm>
+                      <a:off x="0" y="0"/>
+                      <a:ext cx="5731510" cy="3577590"/>
+                    </a:xfrm>
+                    <a:prstGeom prst="rect">
+                      <a:avLst/>
+                    </a:prstGeom>
+                  </pic:spPr>
+                </pic:pic>
+              </a:graphicData>
+            </a:graphic>
+          </wp:inline>
+        </w:drawing>
+      </w:r>
+    </w:p>
+    <w:p>
+      <w:pPr>
+        <w:pStyle w:val="Basic"/>
+        <w:numPr>
+          <w:ilvl w:val="0"/>
+          <w:numId w:val="9"/>
+        </w:numPr>
+      </w:pPr>
+      <w:r>
+        <w:t xml:space="preserve">Normalised all values to 0 like a clown…. </w:t>
+      </w:r>
+    </w:p>
+    <w:p>
+      <w:pPr>
+        <w:pStyle w:val="Basic"/>
+        <w:numPr>
+          <w:ilvl w:val="0"/>
+          <w:numId w:val="9"/>
+        </w:numPr>
+      </w:pPr>
+      <w:r>
+        <w:rPr>
+          <w:noProof/>
+          <w:lang w:eastAsia="en-GB"/>
+        </w:rPr>
+        <w:lastRenderedPageBreak/>
+        <w:drawing>
+          <wp:inline distT="0" distB="0" distL="0" distR="0" wp14:anchorId="210DA7F9" wp14:editId="47A7BB47">
+            <wp:extent cx="4572000" cy="4829175"/>
+            <wp:effectExtent l="0" t="0" r="0" b="9525"/>
+            <wp:docPr id="23" name="Picture 23"/>
+            <wp:cNvGraphicFramePr>
+              <a:graphicFrameLocks xmlns:a="http://schemas.openxmlformats.org/drawingml/2006/main" noChangeAspect="1"/>
+            </wp:cNvGraphicFramePr>
+            <a:graphic xmlns:a="http://schemas.openxmlformats.org/drawingml/2006/main">
+              <a:graphicData uri="http://schemas.openxmlformats.org/drawingml/2006/picture">
+                <pic:pic xmlns:pic="http://schemas.openxmlformats.org/drawingml/2006/picture">
+                  <pic:nvPicPr>
+                    <pic:cNvPr id="1" name=""/>
+                    <pic:cNvPicPr/>
+                  </pic:nvPicPr>
+                  <pic:blipFill>
+                    <a:blip r:embed="rId63"/>
+                    <a:stretch>
+                      <a:fillRect/>
+                    </a:stretch>
+                  </pic:blipFill>
+                  <pic:spPr>
+                    <a:xfrm>
+                      <a:off x="0" y="0"/>
+                      <a:ext cx="4572000" cy="4829175"/>
+                    </a:xfrm>
+                    <a:prstGeom prst="rect">
+                      <a:avLst/>
+                    </a:prstGeom>
+                  </pic:spPr>
+                </pic:pic>
+              </a:graphicData>
+            </a:graphic>
+          </wp:inline>
+        </w:drawing>
+      </w:r>
+    </w:p>
+    <w:p>
+      <w:pPr>
+        <w:pStyle w:val="Basic"/>
+        <w:numPr>
+          <w:ilvl w:val="0"/>
+          <w:numId w:val="9"/>
+        </w:numPr>
+      </w:pPr>
+      <w:r>
+        <w:t>Improved but still very incorrect ( all numbers are sub 0)</w:t>
+      </w:r>
+    </w:p>
+    <w:p>
+      <w:pPr>
+        <w:pStyle w:val="Basic"/>
+        <w:numPr>
+          <w:ilvl w:val="0"/>
+          <w:numId w:val="9"/>
+        </w:numPr>
+      </w:pPr>
+      <w:r>
+        <w:rPr>
+          <w:noProof/>
+          <w:lang w:eastAsia="en-GB"/>
+        </w:rPr>
+        <w:drawing>
+          <wp:inline distT="0" distB="0" distL="0" distR="0" wp14:anchorId="478637A3" wp14:editId="41F70186">
+            <wp:extent cx="5731510" cy="3666490"/>
+            <wp:effectExtent l="0" t="0" r="2540" b="0"/>
+            <wp:docPr id="24" name="Picture 24"/>
+            <wp:cNvGraphicFramePr>
+              <a:graphicFrameLocks xmlns:a="http://schemas.openxmlformats.org/drawingml/2006/main" noChangeAspect="1"/>
+            </wp:cNvGraphicFramePr>
+            <a:graphic xmlns:a="http://schemas.openxmlformats.org/drawingml/2006/main">
+              <a:graphicData uri="http://schemas.openxmlformats.org/drawingml/2006/picture">
+                <pic:pic xmlns:pic="http://schemas.openxmlformats.org/drawingml/2006/picture">
+                  <pic:nvPicPr>
+                    <pic:cNvPr id="1" name=""/>
+                    <pic:cNvPicPr/>
+                  </pic:nvPicPr>
+                  <pic:blipFill>
+                    <a:blip r:embed="rId64"/>
+                    <a:stretch>
+                      <a:fillRect/>
+                    </a:stretch>
+                  </pic:blipFill>
+                  <pic:spPr>
+                    <a:xfrm>
+                      <a:off x="0" y="0"/>
+                      <a:ext cx="5731510" cy="3666490"/>
+                    </a:xfrm>
+                    <a:prstGeom prst="rect">
+                      <a:avLst/>
+                    </a:prstGeom>
+                  </pic:spPr>
+                </pic:pic>
+              </a:graphicData>
+            </a:graphic>
+          </wp:inline>
+        </w:drawing>
+      </w:r>
+    </w:p>
+    <w:p>
+      <w:pPr>
+        <w:pStyle w:val="Basic"/>
+        <w:numPr>
+          <w:ilvl w:val="0"/>
+          <w:numId w:val="9"/>
+        </w:numPr>
+      </w:pPr>
+      <w:r>
+        <w:lastRenderedPageBreak/>
+        <w:t xml:space="preserve">Had a / when it should have been a - normalisation fixed colours not so much :/ </w:t>
+      </w:r>
+    </w:p>
+    <w:p>
+      <w:pPr>
+        <w:pStyle w:val="Basic"/>
+        <w:numPr>
+          <w:ilvl w:val="0"/>
+          <w:numId w:val="9"/>
+        </w:numPr>
+      </w:pPr>
+      <w:r>
+        <w:rPr>
+          <w:noProof/>
+          <w:lang w:eastAsia="en-GB"/>
+        </w:rPr>
+        <w:drawing>
+          <wp:inline distT="0" distB="0" distL="0" distR="0" wp14:anchorId="37311650" wp14:editId="7D972099">
+            <wp:extent cx="5731510" cy="4439285"/>
+            <wp:effectExtent l="0" t="0" r="2540" b="0"/>
+            <wp:docPr id="25" name="Picture 25"/>
+            <wp:cNvGraphicFramePr>
+              <a:graphicFrameLocks xmlns:a="http://schemas.openxmlformats.org/drawingml/2006/main" noChangeAspect="1"/>
+            </wp:cNvGraphicFramePr>
+            <a:graphic xmlns:a="http://schemas.openxmlformats.org/drawingml/2006/main">
+              <a:graphicData uri="http://schemas.openxmlformats.org/drawingml/2006/picture">
+                <pic:pic xmlns:pic="http://schemas.openxmlformats.org/drawingml/2006/picture">
+                  <pic:nvPicPr>
+                    <pic:cNvPr id="1" name=""/>
+                    <pic:cNvPicPr/>
+                  </pic:nvPicPr>
+                  <pic:blipFill>
+                    <a:blip r:embed="rId65"/>
+                    <a:stretch>
+                      <a:fillRect/>
+                    </a:stretch>
+                  </pic:blipFill>
+                  <pic:spPr>
+                    <a:xfrm>
+                      <a:off x="0" y="0"/>
+                      <a:ext cx="5731510" cy="4439285"/>
+                    </a:xfrm>
+                    <a:prstGeom prst="rect">
+                      <a:avLst/>
+                    </a:prstGeom>
+                  </pic:spPr>
+                </pic:pic>
+              </a:graphicData>
+            </a:graphic>
+          </wp:inline>
+        </w:drawing>
+      </w:r>
+    </w:p>
+    <w:p>
+      <w:pPr>
+        <w:pStyle w:val="Basic"/>
+        <w:numPr>
+          <w:ilvl w:val="0"/>
+          <w:numId w:val="9"/>
+        </w:numPr>
+      </w:pPr>
+      <w:r>
+        <w:t>Tecture is interesting???</w:t>
+      </w:r>
+    </w:p>
+    <w:p>
+      <w:pPr>
+        <w:pStyle w:val="Basic"/>
+        <w:numPr>
+          <w:ilvl w:val="0"/>
+          <w:numId w:val="9"/>
+        </w:numPr>
+      </w:pPr>
+      <w:r>
+        <w:rPr>
+          <w:noProof/>
+          <w:lang w:eastAsia="en-GB"/>
+        </w:rPr>
+        <w:lastRenderedPageBreak/>
+        <w:drawing>
+          <wp:inline distT="0" distB="0" distL="0" distR="0" wp14:anchorId="48F2B055" wp14:editId="0EF79411">
+            <wp:extent cx="5457825" cy="4267200"/>
+            <wp:effectExtent l="0" t="0" r="9525" b="0"/>
+            <wp:docPr id="26" name="Picture 26"/>
+            <wp:cNvGraphicFramePr>
+              <a:graphicFrameLocks xmlns:a="http://schemas.openxmlformats.org/drawingml/2006/main" noChangeAspect="1"/>
+            </wp:cNvGraphicFramePr>
+            <a:graphic xmlns:a="http://schemas.openxmlformats.org/drawingml/2006/main">
+              <a:graphicData uri="http://schemas.openxmlformats.org/drawingml/2006/picture">
+                <pic:pic xmlns:pic="http://schemas.openxmlformats.org/drawingml/2006/picture">
+                  <pic:nvPicPr>
+                    <pic:cNvPr id="1" name=""/>
+                    <pic:cNvPicPr/>
+                  </pic:nvPicPr>
+                  <pic:blipFill>
+                    <a:blip r:embed="rId66"/>
+                    <a:stretch>
+                      <a:fillRect/>
+                    </a:stretch>
+                  </pic:blipFill>
+                  <pic:spPr>
+                    <a:xfrm>
+                      <a:off x="0" y="0"/>
+                      <a:ext cx="5457825" cy="4267200"/>
+                    </a:xfrm>
+                    <a:prstGeom prst="rect">
+                      <a:avLst/>
+                    </a:prstGeom>
+                  </pic:spPr>
+                </pic:pic>
+              </a:graphicData>
+            </a:graphic>
+          </wp:inline>
+        </w:drawing>
+      </w:r>
+    </w:p>
+    <w:p>
+      <w:pPr>
+        <w:pStyle w:val="Basic"/>
+        <w:numPr>
+          <w:ilvl w:val="0"/>
+          <w:numId w:val="9"/>
+        </w:numPr>
+      </w:pPr>
+      <w:r>
+        <w:t>Texture is scaling crazy large/ it’s actually just a 4x4 resolution texture</w:t>
+      </w:r>
+    </w:p>
+    <w:p>
+      <w:pPr>
+        <w:pStyle w:val="Basic"/>
+        <w:numPr>
+          <w:ilvl w:val="0"/>
+          <w:numId w:val="9"/>
+        </w:numPr>
+      </w:pPr>
+      <w:r>
+        <w:rPr>
+          <w:noProof/>
+          <w:lang w:eastAsia="en-GB"/>
+        </w:rPr>
+        <w:drawing>
+          <wp:inline distT="0" distB="0" distL="0" distR="0" wp14:anchorId="03BC35CA" wp14:editId="1BFF41CE">
+            <wp:extent cx="5731510" cy="4172585"/>
+            <wp:effectExtent l="0" t="0" r="2540" b="0"/>
+            <wp:docPr id="27" name="Picture 27"/>
+            <wp:cNvGraphicFramePr>
+              <a:graphicFrameLocks xmlns:a="http://schemas.openxmlformats.org/drawingml/2006/main" noChangeAspect="1"/>
+            </wp:cNvGraphicFramePr>
+            <a:graphic xmlns:a="http://schemas.openxmlformats.org/drawingml/2006/main">
+              <a:graphicData uri="http://schemas.openxmlformats.org/drawingml/2006/picture">
+                <pic:pic xmlns:pic="http://schemas.openxmlformats.org/drawingml/2006/picture">
+                  <pic:nvPicPr>
+                    <pic:cNvPr id="1" name=""/>
+                    <pic:cNvPicPr/>
+                  </pic:nvPicPr>
+                  <pic:blipFill>
+                    <a:blip r:embed="rId67"/>
+                    <a:stretch>
+                      <a:fillRect/>
+                    </a:stretch>
+                  </pic:blipFill>
+                  <pic:spPr>
+                    <a:xfrm>
+                      <a:off x="0" y="0"/>
+                      <a:ext cx="5731510" cy="4172585"/>
+                    </a:xfrm>
+                    <a:prstGeom prst="rect">
+                      <a:avLst/>
+                    </a:prstGeom>
+                  </pic:spPr>
+                </pic:pic>
+              </a:graphicData>
+            </a:graphic>
+          </wp:inline>
+        </w:drawing>
+      </w:r>
+    </w:p>
+    <w:p>
+      <w:pPr>
+        <w:pStyle w:val="Basic"/>
+        <w:numPr>
+          <w:ilvl w:val="0"/>
+          <w:numId w:val="9"/>
+        </w:numPr>
+      </w:pPr>
+      <w:r>
+        <w:lastRenderedPageBreak/>
+        <w:t xml:space="preserve">I needed to calculate the size of the texture correctly. To get a consistently correct size I had to sqrt the length of the colour map. </w:t>
+      </w:r>
+    </w:p>
+    <w:p>
+      <w:pPr>
+        <w:pStyle w:val="Basic"/>
+        <w:numPr>
+          <w:ilvl w:val="0"/>
+          <w:numId w:val="9"/>
+        </w:numPr>
+      </w:pPr>
+      <w:r>
+        <w:rPr>
+          <w:noProof/>
+          <w:lang w:eastAsia="en-GB"/>
+        </w:rPr>
+        <w:drawing>
+          <wp:inline distT="0" distB="0" distL="0" distR="0" wp14:anchorId="5BFC7DC8" wp14:editId="1F52AF53">
+            <wp:extent cx="5495925" cy="4124325"/>
+            <wp:effectExtent l="0" t="0" r="9525" b="9525"/>
+            <wp:docPr id="28" name="Picture 28"/>
+            <wp:cNvGraphicFramePr>
+              <a:graphicFrameLocks xmlns:a="http://schemas.openxmlformats.org/drawingml/2006/main" noChangeAspect="1"/>
+            </wp:cNvGraphicFramePr>
+            <a:graphic xmlns:a="http://schemas.openxmlformats.org/drawingml/2006/main">
+              <a:graphicData uri="http://schemas.openxmlformats.org/drawingml/2006/picture">
+                <pic:pic xmlns:pic="http://schemas.openxmlformats.org/drawingml/2006/picture">
+                  <pic:nvPicPr>
+                    <pic:cNvPr id="1" name=""/>
+                    <pic:cNvPicPr/>
+                  </pic:nvPicPr>
+                  <pic:blipFill>
+                    <a:blip r:embed="rId68"/>
+                    <a:stretch>
+                      <a:fillRect/>
+                    </a:stretch>
+                  </pic:blipFill>
+                  <pic:spPr>
+                    <a:xfrm>
+                      <a:off x="0" y="0"/>
+                      <a:ext cx="5495925" cy="4124325"/>
+                    </a:xfrm>
+                    <a:prstGeom prst="rect">
+                      <a:avLst/>
+                    </a:prstGeom>
+                  </pic:spPr>
+                </pic:pic>
+              </a:graphicData>
+            </a:graphic>
+          </wp:inline>
+        </w:drawing>
+      </w:r>
+    </w:p>
+    <w:p>
+      <w:pPr>
+        <w:pStyle w:val="Basic"/>
+        <w:numPr>
+          <w:ilvl w:val="0"/>
+          <w:numId w:val="9"/>
+        </w:numPr>
+      </w:pPr>
+      <w:r>
+        <w:t xml:space="preserve">Colours might still be being applied incorrectly. </w:t>
+      </w:r>
       <w:bookmarkStart w:id="29" w:name="_GoBack"/>
       <w:bookmarkEnd w:id="29"/>
     </w:p>
     <w:sectPr>
-      <w:footerReference w:type="default" r:id="rId61"/>
-      <w:footerReference w:type="first" r:id="rId62"/>
+      <w:footerReference w:type="default" r:id="rId69"/>
+      <w:footerReference w:type="first" r:id="rId70"/>
       <w:pgSz w:w="11906" w:h="16838"/>
       <w:pgMar w:top="1440" w:right="1440" w:bottom="1440" w:left="1440" w:header="708" w:footer="708" w:gutter="0"/>
       <w:pgNumType w:fmt="upperLetter" w:start="1"/>
@@ -11121,7 +11622,7 @@
           <w:rPr>
             <w:noProof/>
           </w:rPr>
-          <w:t>S</w:t>
+          <w:t>X</w:t>
         </w:r>
         <w:r>
           <w:rPr>
@@ -14318,7 +14819,7 @@
 </file>
 
 <file path=customXml/itemProps1.xml><?xml version="1.0" encoding="utf-8"?>
-<ds:datastoreItem xmlns:ds="http://schemas.openxmlformats.org/officeDocument/2006/customXml" ds:itemID="{5173B1E3-7B60-4B2C-B6B3-BB53DFD5F3DF}">
+<ds:datastoreItem xmlns:ds="http://schemas.openxmlformats.org/officeDocument/2006/customXml" ds:itemID="{EB83D86B-A3E3-421F-97EA-A43FAF0A07C8}">
   <ds:schemaRefs>
     <ds:schemaRef ds:uri="http://schemas.openxmlformats.org/officeDocument/2006/bibliography"/>
   </ds:schemaRefs>

</xml_diff>

<commit_message>
texture is now correctly displaying based on height properly
</commit_message>
<xml_diff>
--- a/Documentation/Oliver Mills Q12339911 Final Project Report.docx
+++ b/Documentation/Oliver Mills Q12339911 Final Project Report.docx
@@ -10704,9 +10704,10 @@
     </w:p>
     <w:p>
       <w:pPr>
-        <w:pStyle w:val="Basic"/>
-      </w:pPr>
-      <w:r>
+        <w:pStyle w:val="personalHeading3"/>
+      </w:pPr>
+      <w:r>
+        <w:lastRenderedPageBreak/>
         <w:t>05/03/19</w:t>
       </w:r>
     </w:p>
@@ -10723,7 +10724,6 @@
           <w:noProof/>
           <w:lang w:eastAsia="en-GB"/>
         </w:rPr>
-        <w:lastRenderedPageBreak/>
         <w:drawing>
           <wp:inline distT="0" distB="0" distL="0" distR="0" wp14:anchorId="39D55FCF" wp14:editId="30044383">
             <wp:extent cx="5731510" cy="4535170"/>
@@ -11402,12 +11402,79 @@
       <w:r>
         <w:t xml:space="preserve">Colours might still be being applied incorrectly. </w:t>
       </w:r>
+    </w:p>
+    <w:p>
+      <w:pPr>
+        <w:pStyle w:val="personalHeading3"/>
+      </w:pPr>
+      <w:r>
+        <w:lastRenderedPageBreak/>
+        <w:t>07/03/19</w:t>
+      </w:r>
+    </w:p>
+    <w:p>
+      <w:pPr>
+        <w:pStyle w:val="Basic"/>
+      </w:pPr>
+      <w:r>
+        <w:rPr>
+          <w:noProof/>
+          <w:lang w:eastAsia="en-GB"/>
+        </w:rPr>
+        <w:drawing>
+          <wp:inline distT="0" distB="0" distL="0" distR="0" wp14:anchorId="0AA5830D" wp14:editId="5114C916">
+            <wp:extent cx="5534025" cy="4714875"/>
+            <wp:effectExtent l="0" t="0" r="9525" b="9525"/>
+            <wp:docPr id="29" name="Picture 29"/>
+            <wp:cNvGraphicFramePr>
+              <a:graphicFrameLocks xmlns:a="http://schemas.openxmlformats.org/drawingml/2006/main" noChangeAspect="1"/>
+            </wp:cNvGraphicFramePr>
+            <a:graphic xmlns:a="http://schemas.openxmlformats.org/drawingml/2006/main">
+              <a:graphicData uri="http://schemas.openxmlformats.org/drawingml/2006/picture">
+                <pic:pic xmlns:pic="http://schemas.openxmlformats.org/drawingml/2006/picture">
+                  <pic:nvPicPr>
+                    <pic:cNvPr id="1" name=""/>
+                    <pic:cNvPicPr/>
+                  </pic:nvPicPr>
+                  <pic:blipFill>
+                    <a:blip r:embed="rId69"/>
+                    <a:stretch>
+                      <a:fillRect/>
+                    </a:stretch>
+                  </pic:blipFill>
+                  <pic:spPr>
+                    <a:xfrm>
+                      <a:off x="0" y="0"/>
+                      <a:ext cx="5534025" cy="4714875"/>
+                    </a:xfrm>
+                    <a:prstGeom prst="rect">
+                      <a:avLst/>
+                    </a:prstGeom>
+                  </pic:spPr>
+                </pic:pic>
+              </a:graphicData>
+            </a:graphic>
+          </wp:inline>
+        </w:drawing>
+      </w:r>
+    </w:p>
+    <w:p>
+      <w:pPr>
+        <w:pStyle w:val="Basic"/>
+        <w:numPr>
+          <w:ilvl w:val="0"/>
+          <w:numId w:val="9"/>
+        </w:numPr>
+      </w:pPr>
+      <w:r>
+        <w:t xml:space="preserve">Textures are now makes sense based on their height. The issue was elevation was being generated twice and not causing the texture to line up with the mesh. </w:t>
+      </w:r>
       <w:bookmarkStart w:id="29" w:name="_GoBack"/>
       <w:bookmarkEnd w:id="29"/>
     </w:p>
     <w:sectPr>
-      <w:footerReference w:type="default" r:id="rId69"/>
-      <w:footerReference w:type="first" r:id="rId70"/>
+      <w:footerReference w:type="default" r:id="rId70"/>
+      <w:footerReference w:type="first" r:id="rId71"/>
       <w:pgSz w:w="11906" w:h="16838"/>
       <w:pgMar w:top="1440" w:right="1440" w:bottom="1440" w:left="1440" w:header="708" w:footer="708" w:gutter="0"/>
       <w:pgNumType w:fmt="upperLetter" w:start="1"/>
@@ -11622,7 +11689,7 @@
           <w:rPr>
             <w:noProof/>
           </w:rPr>
-          <w:t>X</w:t>
+          <w:t>V</w:t>
         </w:r>
         <w:r>
           <w:rPr>
@@ -14819,7 +14886,7 @@
 </file>
 
 <file path=customXml/itemProps1.xml><?xml version="1.0" encoding="utf-8"?>
-<ds:datastoreItem xmlns:ds="http://schemas.openxmlformats.org/officeDocument/2006/customXml" ds:itemID="{EB83D86B-A3E3-421F-97EA-A43FAF0A07C8}">
+<ds:datastoreItem xmlns:ds="http://schemas.openxmlformats.org/officeDocument/2006/customXml" ds:itemID="{8EC5F697-51F2-4CCA-AC42-61E4A89A196F}">
   <ds:schemaRefs>
     <ds:schemaRef ds:uri="http://schemas.openxmlformats.org/officeDocument/2006/bibliography"/>
   </ds:schemaRefs>

</xml_diff>